<commit_message>
final version with canvas
</commit_message>
<xml_diff>
--- a/branding/logo.docx
+++ b/branding/logo.docx
@@ -10,13 +10,1911 @@
       </w:pPr>
       <w:r>
         <w:rPr>
+          <w:lang w:val="hr-HR"/>
+        </w:rPr>
+        <w:br w:type="page"/>
+      </w:r>
+      <w:r>
+        <w:rPr>
           <w:noProof/>
           <w:lang w:val="hr-HR"/>
         </w:rPr>
         <mc:AlternateContent>
           <mc:Choice Requires="wpg">
             <w:drawing>
-              <wp:anchor distT="0" distB="0" distL="114300" distR="114300" simplePos="0" relativeHeight="251672576" behindDoc="1" locked="0" layoutInCell="1" allowOverlap="1" wp14:anchorId="7F8A2393" wp14:editId="318C571D">
+              <wp:anchor distT="0" distB="0" distL="114300" distR="114300" simplePos="0" relativeHeight="251676672" behindDoc="1" locked="0" layoutInCell="1" allowOverlap="1" wp14:anchorId="29662895" wp14:editId="4F2FA52F">
+                <wp:simplePos x="0" y="0"/>
+                <wp:positionH relativeFrom="column">
+                  <wp:posOffset>1786618</wp:posOffset>
+                </wp:positionH>
+                <wp:positionV relativeFrom="paragraph">
+                  <wp:posOffset>2099582</wp:posOffset>
+                </wp:positionV>
+                <wp:extent cx="2160000" cy="2160000"/>
+                <wp:effectExtent l="57150" t="57150" r="31115" b="50165"/>
+                <wp:wrapNone/>
+                <wp:docPr id="18" name="Group 18"/>
+                <wp:cNvGraphicFramePr/>
+                <a:graphic xmlns:a="http://schemas.openxmlformats.org/drawingml/2006/main">
+                  <a:graphicData uri="http://schemas.microsoft.com/office/word/2010/wordprocessingGroup">
+                    <wpg:wgp>
+                      <wpg:cNvGrpSpPr/>
+                      <wpg:grpSpPr>
+                        <a:xfrm>
+                          <a:off x="0" y="0"/>
+                          <a:ext cx="2160000" cy="2160000"/>
+                          <a:chOff x="0" y="0"/>
+                          <a:chExt cx="2160000" cy="2160000"/>
+                        </a:xfrm>
+                      </wpg:grpSpPr>
+                      <wps:wsp>
+                        <wps:cNvPr id="19" name="Oval 19"/>
+                        <wps:cNvSpPr/>
+                        <wps:spPr>
+                          <a:xfrm rot="3829326">
+                            <a:off x="0" y="0"/>
+                            <a:ext cx="2160000" cy="2160000"/>
+                          </a:xfrm>
+                          <a:prstGeom prst="ellipse">
+                            <a:avLst/>
+                          </a:prstGeom>
+                          <a:noFill/>
+                          <a:ln w="76200" cap="sq" cmpd="sng">
+                            <a:gradFill>
+                              <a:gsLst>
+                                <a:gs pos="0">
+                                  <a:schemeClr val="accent1">
+                                    <a:lumMod val="5000"/>
+                                    <a:lumOff val="95000"/>
+                                  </a:schemeClr>
+                                </a:gs>
+                                <a:gs pos="74000">
+                                  <a:schemeClr val="accent1">
+                                    <a:lumMod val="45000"/>
+                                    <a:lumOff val="55000"/>
+                                  </a:schemeClr>
+                                </a:gs>
+                                <a:gs pos="83000">
+                                  <a:schemeClr val="accent1">
+                                    <a:lumMod val="45000"/>
+                                    <a:lumOff val="55000"/>
+                                  </a:schemeClr>
+                                </a:gs>
+                                <a:gs pos="100000">
+                                  <a:schemeClr val="accent1">
+                                    <a:lumMod val="30000"/>
+                                    <a:lumOff val="70000"/>
+                                  </a:schemeClr>
+                                </a:gs>
+                              </a:gsLst>
+                              <a:lin ang="1800000" scaled="0"/>
+                            </a:gradFill>
+                            <a:prstDash val="lgDashDotDot"/>
+                            <a:round/>
+                            <a:extLst>
+                              <a:ext uri="{C807C97D-BFC1-408E-A445-0C87EB9F89A2}">
+                                <ask:lineSketchStyleProps xmlns:ask="http://schemas.microsoft.com/office/drawing/2018/sketchyshapes" sd="1219033472">
+                                  <a:custGeom>
+                                    <a:avLst/>
+                                    <a:gdLst>
+                                      <a:gd name="connsiteX0" fmla="*/ 0 w 2160000"/>
+                                      <a:gd name="connsiteY0" fmla="*/ 1080000 h 2160000"/>
+                                      <a:gd name="connsiteX1" fmla="*/ 1080000 w 2160000"/>
+                                      <a:gd name="connsiteY1" fmla="*/ 0 h 2160000"/>
+                                      <a:gd name="connsiteX2" fmla="*/ 2160000 w 2160000"/>
+                                      <a:gd name="connsiteY2" fmla="*/ 1080000 h 2160000"/>
+                                      <a:gd name="connsiteX3" fmla="*/ 1080000 w 2160000"/>
+                                      <a:gd name="connsiteY3" fmla="*/ 2160000 h 2160000"/>
+                                      <a:gd name="connsiteX4" fmla="*/ 0 w 2160000"/>
+                                      <a:gd name="connsiteY4" fmla="*/ 1080000 h 2160000"/>
+                                    </a:gdLst>
+                                    <a:ahLst/>
+                                    <a:cxnLst>
+                                      <a:cxn ang="0">
+                                        <a:pos x="connsiteX0" y="connsiteY0"/>
+                                      </a:cxn>
+                                      <a:cxn ang="0">
+                                        <a:pos x="connsiteX1" y="connsiteY1"/>
+                                      </a:cxn>
+                                      <a:cxn ang="0">
+                                        <a:pos x="connsiteX2" y="connsiteY2"/>
+                                      </a:cxn>
+                                      <a:cxn ang="0">
+                                        <a:pos x="connsiteX3" y="connsiteY3"/>
+                                      </a:cxn>
+                                      <a:cxn ang="0">
+                                        <a:pos x="connsiteX4" y="connsiteY4"/>
+                                      </a:cxn>
+                                    </a:cxnLst>
+                                    <a:rect l="l" t="t" r="r" b="b"/>
+                                    <a:pathLst>
+                                      <a:path w="2160000" h="2160000" extrusionOk="0">
+                                        <a:moveTo>
+                                          <a:pt x="0" y="1080000"/>
+                                        </a:moveTo>
+                                        <a:cubicBezTo>
+                                          <a:pt x="-70752" y="439891"/>
+                                          <a:pt x="377212" y="39904"/>
+                                          <a:pt x="1080000" y="0"/>
+                                        </a:cubicBezTo>
+                                        <a:cubicBezTo>
+                                          <a:pt x="1752417" y="15989"/>
+                                          <a:pt x="2119717" y="484813"/>
+                                          <a:pt x="2160000" y="1080000"/>
+                                        </a:cubicBezTo>
+                                        <a:cubicBezTo>
+                                          <a:pt x="2036285" y="1797282"/>
+                                          <a:pt x="1659251" y="2255161"/>
+                                          <a:pt x="1080000" y="2160000"/>
+                                        </a:cubicBezTo>
+                                        <a:cubicBezTo>
+                                          <a:pt x="458099" y="2146085"/>
+                                          <a:pt x="114438" y="1731147"/>
+                                          <a:pt x="0" y="1080000"/>
+                                        </a:cubicBezTo>
+                                        <a:close/>
+                                      </a:path>
+                                    </a:pathLst>
+                                  </a:custGeom>
+                                  <ask:type>
+                                    <ask:lineSketchNone/>
+                                  </ask:type>
+                                </ask:lineSketchStyleProps>
+                              </a:ext>
+                            </a:extLst>
+                          </a:ln>
+                        </wps:spPr>
+                        <wps:style>
+                          <a:lnRef idx="2">
+                            <a:schemeClr val="accent1">
+                              <a:shade val="50000"/>
+                            </a:schemeClr>
+                          </a:lnRef>
+                          <a:fillRef idx="1">
+                            <a:schemeClr val="accent1"/>
+                          </a:fillRef>
+                          <a:effectRef idx="0">
+                            <a:schemeClr val="accent1"/>
+                          </a:effectRef>
+                          <a:fontRef idx="minor">
+                            <a:schemeClr val="lt1"/>
+                          </a:fontRef>
+                        </wps:style>
+                        <wps:bodyPr rot="0" spcFirstLastPara="0" vertOverflow="overflow" horzOverflow="overflow" vert="horz" wrap="square" lIns="91440" tIns="45720" rIns="91440" bIns="45720" numCol="1" spcCol="0" rtlCol="0" fromWordArt="0" anchor="ctr" anchorCtr="0" forceAA="0" compatLnSpc="1">
+                          <a:prstTxWarp prst="textNoShape">
+                            <a:avLst/>
+                          </a:prstTxWarp>
+                          <a:noAutofit/>
+                        </wps:bodyPr>
+                      </wps:wsp>
+                      <wps:wsp>
+                        <wps:cNvPr id="20" name="Oval 20"/>
+                        <wps:cNvSpPr>
+                          <a:spLocks noChangeAspect="1"/>
+                        </wps:cNvSpPr>
+                        <wps:spPr>
+                          <a:xfrm rot="2271851">
+                            <a:off x="131989" y="129268"/>
+                            <a:ext cx="1908000" cy="1908000"/>
+                          </a:xfrm>
+                          <a:prstGeom prst="ellipse">
+                            <a:avLst/>
+                          </a:prstGeom>
+                          <a:noFill/>
+                          <a:ln w="76200" cap="sq" cmpd="thinThick">
+                            <a:gradFill>
+                              <a:gsLst>
+                                <a:gs pos="0">
+                                  <a:schemeClr val="accent1">
+                                    <a:lumMod val="5000"/>
+                                    <a:lumOff val="95000"/>
+                                  </a:schemeClr>
+                                </a:gs>
+                                <a:gs pos="74000">
+                                  <a:schemeClr val="accent1">
+                                    <a:lumMod val="45000"/>
+                                    <a:lumOff val="55000"/>
+                                  </a:schemeClr>
+                                </a:gs>
+                                <a:gs pos="83000">
+                                  <a:schemeClr val="accent1">
+                                    <a:lumMod val="45000"/>
+                                    <a:lumOff val="55000"/>
+                                  </a:schemeClr>
+                                </a:gs>
+                                <a:gs pos="100000">
+                                  <a:schemeClr val="accent1">
+                                    <a:lumMod val="30000"/>
+                                    <a:lumOff val="70000"/>
+                                  </a:schemeClr>
+                                </a:gs>
+                              </a:gsLst>
+                              <a:lin ang="15000000" scaled="0"/>
+                            </a:gradFill>
+                            <a:prstDash val="dash"/>
+                            <a:miter lim="800000"/>
+                            <a:extLst>
+                              <a:ext uri="{C807C97D-BFC1-408E-A445-0C87EB9F89A2}">
+                                <ask:lineSketchStyleProps xmlns:ask="http://schemas.microsoft.com/office/drawing/2018/sketchyshapes" sd="1219033472">
+                                  <a:custGeom>
+                                    <a:avLst/>
+                                    <a:gdLst>
+                                      <a:gd name="connsiteX0" fmla="*/ 0 w 2160000"/>
+                                      <a:gd name="connsiteY0" fmla="*/ 1080000 h 2160000"/>
+                                      <a:gd name="connsiteX1" fmla="*/ 1080000 w 2160000"/>
+                                      <a:gd name="connsiteY1" fmla="*/ 0 h 2160000"/>
+                                      <a:gd name="connsiteX2" fmla="*/ 2160000 w 2160000"/>
+                                      <a:gd name="connsiteY2" fmla="*/ 1080000 h 2160000"/>
+                                      <a:gd name="connsiteX3" fmla="*/ 1080000 w 2160000"/>
+                                      <a:gd name="connsiteY3" fmla="*/ 2160000 h 2160000"/>
+                                      <a:gd name="connsiteX4" fmla="*/ 0 w 2160000"/>
+                                      <a:gd name="connsiteY4" fmla="*/ 1080000 h 2160000"/>
+                                    </a:gdLst>
+                                    <a:ahLst/>
+                                    <a:cxnLst>
+                                      <a:cxn ang="0">
+                                        <a:pos x="connsiteX0" y="connsiteY0"/>
+                                      </a:cxn>
+                                      <a:cxn ang="0">
+                                        <a:pos x="connsiteX1" y="connsiteY1"/>
+                                      </a:cxn>
+                                      <a:cxn ang="0">
+                                        <a:pos x="connsiteX2" y="connsiteY2"/>
+                                      </a:cxn>
+                                      <a:cxn ang="0">
+                                        <a:pos x="connsiteX3" y="connsiteY3"/>
+                                      </a:cxn>
+                                      <a:cxn ang="0">
+                                        <a:pos x="connsiteX4" y="connsiteY4"/>
+                                      </a:cxn>
+                                    </a:cxnLst>
+                                    <a:rect l="l" t="t" r="r" b="b"/>
+                                    <a:pathLst>
+                                      <a:path w="2160000" h="2160000" extrusionOk="0">
+                                        <a:moveTo>
+                                          <a:pt x="0" y="1080000"/>
+                                        </a:moveTo>
+                                        <a:cubicBezTo>
+                                          <a:pt x="-70752" y="439891"/>
+                                          <a:pt x="377212" y="39904"/>
+                                          <a:pt x="1080000" y="0"/>
+                                        </a:cubicBezTo>
+                                        <a:cubicBezTo>
+                                          <a:pt x="1752417" y="15989"/>
+                                          <a:pt x="2119717" y="484813"/>
+                                          <a:pt x="2160000" y="1080000"/>
+                                        </a:cubicBezTo>
+                                        <a:cubicBezTo>
+                                          <a:pt x="2036285" y="1797282"/>
+                                          <a:pt x="1659251" y="2255161"/>
+                                          <a:pt x="1080000" y="2160000"/>
+                                        </a:cubicBezTo>
+                                        <a:cubicBezTo>
+                                          <a:pt x="458099" y="2146085"/>
+                                          <a:pt x="114438" y="1731147"/>
+                                          <a:pt x="0" y="1080000"/>
+                                        </a:cubicBezTo>
+                                        <a:close/>
+                                      </a:path>
+                                    </a:pathLst>
+                                  </a:custGeom>
+                                  <ask:type>
+                                    <ask:lineSketchNone/>
+                                  </ask:type>
+                                </ask:lineSketchStyleProps>
+                              </a:ext>
+                            </a:extLst>
+                          </a:ln>
+                        </wps:spPr>
+                        <wps:style>
+                          <a:lnRef idx="2">
+                            <a:schemeClr val="accent1">
+                              <a:shade val="50000"/>
+                            </a:schemeClr>
+                          </a:lnRef>
+                          <a:fillRef idx="1">
+                            <a:schemeClr val="accent1"/>
+                          </a:fillRef>
+                          <a:effectRef idx="0">
+                            <a:schemeClr val="accent1"/>
+                          </a:effectRef>
+                          <a:fontRef idx="minor">
+                            <a:schemeClr val="lt1"/>
+                          </a:fontRef>
+                        </wps:style>
+                        <wps:txbx>
+                          <w:txbxContent>
+                            <w:p>
+                              <w:pPr>
+                                <w:jc w:val="center"/>
+                              </w:pPr>
+                            </w:p>
+                          </w:txbxContent>
+                        </wps:txbx>
+                        <wps:bodyPr rot="0" spcFirstLastPara="0" vertOverflow="overflow" horzOverflow="overflow" vert="horz" wrap="square" lIns="91440" tIns="45720" rIns="91440" bIns="45720" numCol="1" spcCol="0" rtlCol="0" fromWordArt="0" anchor="ctr" anchorCtr="0" forceAA="0" compatLnSpc="1">
+                          <a:prstTxWarp prst="textNoShape">
+                            <a:avLst/>
+                          </a:prstTxWarp>
+                          <a:noAutofit/>
+                        </wps:bodyPr>
+                      </wps:wsp>
+                      <wps:wsp>
+                        <wps:cNvPr id="21" name="Oval 21"/>
+                        <wps:cNvSpPr>
+                          <a:spLocks noChangeAspect="1"/>
+                        </wps:cNvSpPr>
+                        <wps:spPr>
+                          <a:xfrm>
+                            <a:off x="235403" y="232682"/>
+                            <a:ext cx="1692000" cy="1692000"/>
+                          </a:xfrm>
+                          <a:prstGeom prst="ellipse">
+                            <a:avLst/>
+                          </a:prstGeom>
+                          <a:noFill/>
+                          <a:ln w="44450" cap="sq" cmpd="sng">
+                            <a:solidFill>
+                              <a:schemeClr val="accent1">
+                                <a:lumMod val="20000"/>
+                                <a:lumOff val="80000"/>
+                              </a:schemeClr>
+                            </a:solidFill>
+                            <a:prstDash val="solid"/>
+                            <a:miter lim="800000"/>
+                            <a:extLst>
+                              <a:ext uri="{C807C97D-BFC1-408E-A445-0C87EB9F89A2}">
+                                <ask:lineSketchStyleProps xmlns:ask="http://schemas.microsoft.com/office/drawing/2018/sketchyshapes" sd="1219033472">
+                                  <a:custGeom>
+                                    <a:avLst/>
+                                    <a:gdLst>
+                                      <a:gd name="connsiteX0" fmla="*/ 0 w 2160000"/>
+                                      <a:gd name="connsiteY0" fmla="*/ 1080000 h 2160000"/>
+                                      <a:gd name="connsiteX1" fmla="*/ 1080000 w 2160000"/>
+                                      <a:gd name="connsiteY1" fmla="*/ 0 h 2160000"/>
+                                      <a:gd name="connsiteX2" fmla="*/ 2160000 w 2160000"/>
+                                      <a:gd name="connsiteY2" fmla="*/ 1080000 h 2160000"/>
+                                      <a:gd name="connsiteX3" fmla="*/ 1080000 w 2160000"/>
+                                      <a:gd name="connsiteY3" fmla="*/ 2160000 h 2160000"/>
+                                      <a:gd name="connsiteX4" fmla="*/ 0 w 2160000"/>
+                                      <a:gd name="connsiteY4" fmla="*/ 1080000 h 2160000"/>
+                                    </a:gdLst>
+                                    <a:ahLst/>
+                                    <a:cxnLst>
+                                      <a:cxn ang="0">
+                                        <a:pos x="connsiteX0" y="connsiteY0"/>
+                                      </a:cxn>
+                                      <a:cxn ang="0">
+                                        <a:pos x="connsiteX1" y="connsiteY1"/>
+                                      </a:cxn>
+                                      <a:cxn ang="0">
+                                        <a:pos x="connsiteX2" y="connsiteY2"/>
+                                      </a:cxn>
+                                      <a:cxn ang="0">
+                                        <a:pos x="connsiteX3" y="connsiteY3"/>
+                                      </a:cxn>
+                                      <a:cxn ang="0">
+                                        <a:pos x="connsiteX4" y="connsiteY4"/>
+                                      </a:cxn>
+                                    </a:cxnLst>
+                                    <a:rect l="l" t="t" r="r" b="b"/>
+                                    <a:pathLst>
+                                      <a:path w="2160000" h="2160000" extrusionOk="0">
+                                        <a:moveTo>
+                                          <a:pt x="0" y="1080000"/>
+                                        </a:moveTo>
+                                        <a:cubicBezTo>
+                                          <a:pt x="-70752" y="439891"/>
+                                          <a:pt x="377212" y="39904"/>
+                                          <a:pt x="1080000" y="0"/>
+                                        </a:cubicBezTo>
+                                        <a:cubicBezTo>
+                                          <a:pt x="1752417" y="15989"/>
+                                          <a:pt x="2119717" y="484813"/>
+                                          <a:pt x="2160000" y="1080000"/>
+                                        </a:cubicBezTo>
+                                        <a:cubicBezTo>
+                                          <a:pt x="2036285" y="1797282"/>
+                                          <a:pt x="1659251" y="2255161"/>
+                                          <a:pt x="1080000" y="2160000"/>
+                                        </a:cubicBezTo>
+                                        <a:cubicBezTo>
+                                          <a:pt x="458099" y="2146085"/>
+                                          <a:pt x="114438" y="1731147"/>
+                                          <a:pt x="0" y="1080000"/>
+                                        </a:cubicBezTo>
+                                        <a:close/>
+                                      </a:path>
+                                    </a:pathLst>
+                                  </a:custGeom>
+                                  <ask:type>
+                                    <ask:lineSketchNone/>
+                                  </ask:type>
+                                </ask:lineSketchStyleProps>
+                              </a:ext>
+                            </a:extLst>
+                          </a:ln>
+                        </wps:spPr>
+                        <wps:style>
+                          <a:lnRef idx="2">
+                            <a:schemeClr val="accent1">
+                              <a:shade val="50000"/>
+                            </a:schemeClr>
+                          </a:lnRef>
+                          <a:fillRef idx="1">
+                            <a:schemeClr val="accent1"/>
+                          </a:fillRef>
+                          <a:effectRef idx="0">
+                            <a:schemeClr val="accent1"/>
+                          </a:effectRef>
+                          <a:fontRef idx="minor">
+                            <a:schemeClr val="lt1"/>
+                          </a:fontRef>
+                        </wps:style>
+                        <wps:bodyPr rot="0" spcFirstLastPara="0" vertOverflow="overflow" horzOverflow="overflow" vert="horz" wrap="square" lIns="91440" tIns="45720" rIns="91440" bIns="45720" numCol="1" spcCol="0" rtlCol="0" fromWordArt="0" anchor="ctr" anchorCtr="0" forceAA="0" compatLnSpc="1">
+                          <a:prstTxWarp prst="textNoShape">
+                            <a:avLst/>
+                          </a:prstTxWarp>
+                          <a:noAutofit/>
+                        </wps:bodyPr>
+                      </wps:wsp>
+                    </wpg:wgp>
+                  </a:graphicData>
+                </a:graphic>
+              </wp:anchor>
+            </w:drawing>
+          </mc:Choice>
+          <mc:Fallback>
+            <w:pict>
+              <v:group w14:anchorId="29662895" id="Group 18" o:spid="_x0000_s1026" style="position:absolute;margin-left:140.7pt;margin-top:165.3pt;width:170.1pt;height:170.1pt;z-index:-251639808" coordsize="21600,21600" o:gfxdata="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">
+                <v:oval id="Oval 19" o:spid="_x0000_s1027" style="position:absolute;width:21600;height:21600;rotation:4182645fd;visibility:visible;mso-wrap-style:square;v-text-anchor:middle" o:gfxdata="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" filled="f" strokeweight="6pt">
+                  <v:stroke dashstyle="longDashDotDot" endcap="square"/>
+                </v:oval>
+                <v:oval id="Oval 20" o:spid="_x0000_s1028" style="position:absolute;left:1319;top:1292;width:19080;height:19080;rotation:2481467fd;visibility:visible;mso-wrap-style:square;v-text-anchor:middle" o:gfxdata="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" filled="f" strokeweight="6pt">
+                  <v:stroke dashstyle="dash" linestyle="thinThick" joinstyle="miter" endcap="square"/>
+                  <v:path arrowok="t"/>
+                  <o:lock v:ext="edit" aspectratio="t"/>
+                  <v:textbox>
+                    <w:txbxContent>
+                      <w:p>
+                        <w:pPr>
+                          <w:jc w:val="center"/>
+                        </w:pPr>
+                      </w:p>
+                    </w:txbxContent>
+                  </v:textbox>
+                </v:oval>
+                <v:oval id="Oval 21" o:spid="_x0000_s1029" style="position:absolute;left:2354;top:2326;width:16920;height:16920;visibility:visible;mso-wrap-style:square;v-text-anchor:middle" o:gfxdata="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" filled="f" strokecolor="#d9e2f3 [660]" strokeweight="3.5pt">
+                  <v:stroke joinstyle="miter" endcap="square"/>
+                  <v:path arrowok="t"/>
+                  <o:lock v:ext="edit" aspectratio="t"/>
+                </v:oval>
+              </v:group>
+            </w:pict>
+          </mc:Fallback>
+        </mc:AlternateContent>
+      </w:r>
+      <w:r>
+        <w:rPr>
+          <w:noProof/>
+          <w:lang w:val="hr-HR"/>
+        </w:rPr>
+        <mc:AlternateContent>
+          <mc:Choice Requires="wpg">
+            <w:drawing>
+              <wp:anchor distT="0" distB="0" distL="114300" distR="114300" simplePos="0" relativeHeight="251674624" behindDoc="0" locked="0" layoutInCell="1" allowOverlap="1" wp14:anchorId="71E0D9BB" wp14:editId="5A0DDD15">
+                <wp:simplePos x="0" y="0"/>
+                <wp:positionH relativeFrom="column">
+                  <wp:posOffset>809625</wp:posOffset>
+                </wp:positionH>
+                <wp:positionV relativeFrom="paragraph">
+                  <wp:posOffset>2619375</wp:posOffset>
+                </wp:positionV>
+                <wp:extent cx="4093210" cy="729732"/>
+                <wp:effectExtent l="0" t="0" r="0" b="0"/>
+                <wp:wrapSquare wrapText="bothSides"/>
+                <wp:docPr id="22" name="Group 22"/>
+                <wp:cNvGraphicFramePr/>
+                <a:graphic xmlns:a="http://schemas.openxmlformats.org/drawingml/2006/main">
+                  <a:graphicData uri="http://schemas.microsoft.com/office/word/2010/wordprocessingGroup">
+                    <wpg:wgp>
+                      <wpg:cNvGrpSpPr/>
+                      <wpg:grpSpPr>
+                        <a:xfrm>
+                          <a:off x="0" y="0"/>
+                          <a:ext cx="4093210" cy="729732"/>
+                          <a:chOff x="0" y="0"/>
+                          <a:chExt cx="4093210" cy="729732"/>
+                        </a:xfrm>
+                      </wpg:grpSpPr>
+                      <wps:wsp>
+                        <wps:cNvPr id="23" name="Text Box 23"/>
+                        <wps:cNvSpPr txBox="1">
+                          <a:spLocks noChangeArrowheads="1"/>
+                        </wps:cNvSpPr>
+                        <wps:spPr bwMode="auto">
+                          <a:xfrm>
+                            <a:off x="2286000" y="4763"/>
+                            <a:ext cx="1807210" cy="724969"/>
+                          </a:xfrm>
+                          <a:prstGeom prst="rect">
+                            <a:avLst/>
+                          </a:prstGeom>
+                          <a:noFill/>
+                          <a:ln w="9525">
+                            <a:noFill/>
+                            <a:miter lim="800000"/>
+                            <a:headEnd/>
+                            <a:tailEnd/>
+                          </a:ln>
+                        </wps:spPr>
+                        <wps:txbx>
+                          <w:txbxContent>
+                            <w:p>
+                              <w:pPr>
+                                <w:jc w:val="center"/>
+                                <w:rPr>
+                                  <w:rFonts w:ascii="Arial Narrow" w:hAnsi="Arial Narrow"/>
+                                  <w:b/>
+                                  <w:color w:val="5B9BD5" w:themeColor="accent5"/>
+                                  <w:sz w:val="96"/>
+                                  <w:szCs w:val="96"/>
+                                  <w14:shadow w14:blurRad="12700" w14:dist="38100" w14:dir="2700000" w14:sx="100000" w14:sy="100000" w14:kx="0" w14:ky="0" w14:algn="tl">
+                                    <w14:schemeClr w14:val="accent5">
+                                      <w14:lumMod w14:val="60000"/>
+                                      <w14:lumOff w14:val="40000"/>
+                                    </w14:schemeClr>
+                                  </w14:shadow>
+                                  <w14:textOutline w14:w="9525" w14:cap="flat" w14:cmpd="sng" w14:algn="ctr">
+                                    <w14:solidFill>
+                                      <w14:schemeClr w14:val="bg1"/>
+                                    </w14:solidFill>
+                                    <w14:prstDash w14:val="solid"/>
+                                    <w14:round/>
+                                  </w14:textOutline>
+                                </w:rPr>
+                              </w:pPr>
+                              <w:r>
+                                <w:rPr>
+                                  <w:rFonts w:ascii="Ubuntu" w:hAnsi="Ubuntu"/>
+                                  <w:b/>
+                                  <w:color w:val="5B9BD5" w:themeColor="accent5"/>
+                                  <w:sz w:val="96"/>
+                                  <w:szCs w:val="96"/>
+                                  <w14:shadow w14:blurRad="12700" w14:dist="38100" w14:dir="2700000" w14:sx="100000" w14:sy="100000" w14:kx="0" w14:ky="0" w14:algn="tl">
+                                    <w14:schemeClr w14:val="accent5">
+                                      <w14:lumMod w14:val="60000"/>
+                                      <w14:lumOff w14:val="40000"/>
+                                    </w14:schemeClr>
+                                  </w14:shadow>
+                                  <w14:textOutline w14:w="9525" w14:cap="flat" w14:cmpd="sng" w14:algn="ctr">
+                                    <w14:solidFill>
+                                      <w14:schemeClr w14:val="bg1"/>
+                                    </w14:solidFill>
+                                    <w14:prstDash w14:val="solid"/>
+                                    <w14:round/>
+                                  </w14:textOutline>
+                                </w:rPr>
+                                <w:t>Zoom</w:t>
+                              </w:r>
+                            </w:p>
+                          </w:txbxContent>
+                        </wps:txbx>
+                        <wps:bodyPr rot="0" vert="horz" wrap="square" lIns="91440" tIns="45720" rIns="91440" bIns="45720" numCol="1" anchor="t" anchorCtr="0">
+                          <a:noAutofit/>
+                        </wps:bodyPr>
+                      </wps:wsp>
+                      <wps:wsp>
+                        <wps:cNvPr id="24" name="Text Box 24"/>
+                        <wps:cNvSpPr txBox="1">
+                          <a:spLocks noChangeArrowheads="1"/>
+                        </wps:cNvSpPr>
+                        <wps:spPr bwMode="auto">
+                          <a:xfrm>
+                            <a:off x="0" y="0"/>
+                            <a:ext cx="2376805" cy="724535"/>
+                          </a:xfrm>
+                          <a:prstGeom prst="rect">
+                            <a:avLst/>
+                          </a:prstGeom>
+                          <a:noFill/>
+                          <a:ln w="9525">
+                            <a:noFill/>
+                            <a:miter lim="800000"/>
+                            <a:headEnd/>
+                            <a:tailEnd/>
+                          </a:ln>
+                        </wps:spPr>
+                        <wps:txbx>
+                          <w:txbxContent>
+                            <w:p>
+                              <w:pPr>
+                                <w:jc w:val="center"/>
+                                <w:rPr>
+                                  <w:rFonts w:ascii="Arial Narrow" w:hAnsi="Arial Narrow"/>
+                                  <w:b/>
+                                  <w:color w:val="5B9BD5" w:themeColor="accent5"/>
+                                  <w:sz w:val="96"/>
+                                  <w:szCs w:val="96"/>
+                                  <w14:shadow w14:blurRad="12700" w14:dist="38100" w14:dir="2700000" w14:sx="100000" w14:sy="100000" w14:kx="0" w14:ky="0" w14:algn="tl">
+                                    <w14:schemeClr w14:val="accent5">
+                                      <w14:lumMod w14:val="60000"/>
+                                      <w14:lumOff w14:val="40000"/>
+                                    </w14:schemeClr>
+                                  </w14:shadow>
+                                  <w14:textOutline w14:w="9525" w14:cap="flat" w14:cmpd="sng" w14:algn="ctr">
+                                    <w14:solidFill>
+                                      <w14:schemeClr w14:val="bg1"/>
+                                    </w14:solidFill>
+                                    <w14:prstDash w14:val="solid"/>
+                                    <w14:round/>
+                                  </w14:textOutline>
+                                </w:rPr>
+                              </w:pPr>
+                              <w:r>
+                                <w:rPr>
+                                  <w:rFonts w:ascii="Ubuntu" w:hAnsi="Ubuntu"/>
+                                  <w:b/>
+                                  <w:color w:val="5B9BD5" w:themeColor="accent5"/>
+                                  <w:sz w:val="96"/>
+                                  <w:szCs w:val="96"/>
+                                  <w14:shadow w14:blurRad="12700" w14:dist="38100" w14:dir="2700000" w14:sx="100000" w14:sy="100000" w14:kx="0" w14:ky="0" w14:algn="tl">
+                                    <w14:schemeClr w14:val="accent5">
+                                      <w14:lumMod w14:val="60000"/>
+                                      <w14:lumOff w14:val="40000"/>
+                                    </w14:schemeClr>
+                                  </w14:shadow>
+                                  <w14:textOutline w14:w="9525" w14:cap="flat" w14:cmpd="sng" w14:algn="ctr">
+                                    <w14:solidFill>
+                                      <w14:schemeClr w14:val="bg1"/>
+                                    </w14:solidFill>
+                                    <w14:prstDash w14:val="solid"/>
+                                    <w14:round/>
+                                  </w14:textOutline>
+                                </w:rPr>
+                                <w:t>Smooth</w:t>
+                              </w:r>
+                            </w:p>
+                          </w:txbxContent>
+                        </wps:txbx>
+                        <wps:bodyPr rot="0" vert="horz" wrap="square" lIns="91440" tIns="45720" rIns="91440" bIns="45720" numCol="1" anchor="t" anchorCtr="0">
+                          <a:prstTxWarp prst="textFadeRight">
+                            <a:avLst>
+                              <a:gd name="adj" fmla="val 32260"/>
+                            </a:avLst>
+                          </a:prstTxWarp>
+                          <a:noAutofit/>
+                        </wps:bodyPr>
+                      </wps:wsp>
+                    </wpg:wgp>
+                  </a:graphicData>
+                </a:graphic>
+              </wp:anchor>
+            </w:drawing>
+          </mc:Choice>
+          <mc:Fallback>
+            <w:pict>
+              <v:group w14:anchorId="71E0D9BB" id="Group 22" o:spid="_x0000_s1030" style="position:absolute;margin-left:63.75pt;margin-top:206.25pt;width:322.3pt;height:57.45pt;z-index:251674624" coordsize="40932,7297" o:gfxdata="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">
+                <v:shapetype id="_x0000_t202" coordsize="21600,21600" o:spt="202" path="m,l,21600r21600,l21600,xe">
+                  <v:stroke joinstyle="miter"/>
+                  <v:path gradientshapeok="t" o:connecttype="rect"/>
+                </v:shapetype>
+                <v:shape id="Text Box 23" o:spid="_x0000_s1031" type="#_x0000_t202" style="position:absolute;left:22860;top:47;width:18072;height:7250;visibility:visible;mso-wrap-style:square;v-text-anchor:top" o:gfxdata="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" filled="f" stroked="f">
+                  <v:textbox>
+                    <w:txbxContent>
+                      <w:p>
+                        <w:pPr>
+                          <w:jc w:val="center"/>
+                          <w:rPr>
+                            <w:rFonts w:ascii="Arial Narrow" w:hAnsi="Arial Narrow"/>
+                            <w:b/>
+                            <w:color w:val="5B9BD5" w:themeColor="accent5"/>
+                            <w:sz w:val="96"/>
+                            <w:szCs w:val="96"/>
+                            <w14:shadow w14:blurRad="12700" w14:dist="38100" w14:dir="2700000" w14:sx="100000" w14:sy="100000" w14:kx="0" w14:ky="0" w14:algn="tl">
+                              <w14:schemeClr w14:val="accent5">
+                                <w14:lumMod w14:val="60000"/>
+                                <w14:lumOff w14:val="40000"/>
+                              </w14:schemeClr>
+                            </w14:shadow>
+                            <w14:textOutline w14:w="9525" w14:cap="flat" w14:cmpd="sng" w14:algn="ctr">
+                              <w14:solidFill>
+                                <w14:schemeClr w14:val="bg1"/>
+                              </w14:solidFill>
+                              <w14:prstDash w14:val="solid"/>
+                              <w14:round/>
+                            </w14:textOutline>
+                          </w:rPr>
+                        </w:pPr>
+                        <w:r>
+                          <w:rPr>
+                            <w:rFonts w:ascii="Ubuntu" w:hAnsi="Ubuntu"/>
+                            <w:b/>
+                            <w:color w:val="5B9BD5" w:themeColor="accent5"/>
+                            <w:sz w:val="96"/>
+                            <w:szCs w:val="96"/>
+                            <w14:shadow w14:blurRad="12700" w14:dist="38100" w14:dir="2700000" w14:sx="100000" w14:sy="100000" w14:kx="0" w14:ky="0" w14:algn="tl">
+                              <w14:schemeClr w14:val="accent5">
+                                <w14:lumMod w14:val="60000"/>
+                                <w14:lumOff w14:val="40000"/>
+                              </w14:schemeClr>
+                            </w14:shadow>
+                            <w14:textOutline w14:w="9525" w14:cap="flat" w14:cmpd="sng" w14:algn="ctr">
+                              <w14:solidFill>
+                                <w14:schemeClr w14:val="bg1"/>
+                              </w14:solidFill>
+                              <w14:prstDash w14:val="solid"/>
+                              <w14:round/>
+                            </w14:textOutline>
+                          </w:rPr>
+                          <w:t>Zoom</w:t>
+                        </w:r>
+                      </w:p>
+                    </w:txbxContent>
+                  </v:textbox>
+                </v:shape>
+                <v:shape id="Text Box 24" o:spid="_x0000_s1032" type="#_x0000_t202" style="position:absolute;width:23768;height:7245;visibility:visible;mso-wrap-style:square;v-text-anchor:top" o:gfxdata="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" filled="f" stroked="f">
+                  <v:textbox>
+                    <w:txbxContent>
+                      <w:p>
+                        <w:pPr>
+                          <w:jc w:val="center"/>
+                          <w:rPr>
+                            <w:rFonts w:ascii="Arial Narrow" w:hAnsi="Arial Narrow"/>
+                            <w:b/>
+                            <w:color w:val="5B9BD5" w:themeColor="accent5"/>
+                            <w:sz w:val="96"/>
+                            <w:szCs w:val="96"/>
+                            <w14:shadow w14:blurRad="12700" w14:dist="38100" w14:dir="2700000" w14:sx="100000" w14:sy="100000" w14:kx="0" w14:ky="0" w14:algn="tl">
+                              <w14:schemeClr w14:val="accent5">
+                                <w14:lumMod w14:val="60000"/>
+                                <w14:lumOff w14:val="40000"/>
+                              </w14:schemeClr>
+                            </w14:shadow>
+                            <w14:textOutline w14:w="9525" w14:cap="flat" w14:cmpd="sng" w14:algn="ctr">
+                              <w14:solidFill>
+                                <w14:schemeClr w14:val="bg1"/>
+                              </w14:solidFill>
+                              <w14:prstDash w14:val="solid"/>
+                              <w14:round/>
+                            </w14:textOutline>
+                          </w:rPr>
+                        </w:pPr>
+                        <w:r>
+                          <w:rPr>
+                            <w:rFonts w:ascii="Ubuntu" w:hAnsi="Ubuntu"/>
+                            <w:b/>
+                            <w:color w:val="5B9BD5" w:themeColor="accent5"/>
+                            <w:sz w:val="96"/>
+                            <w:szCs w:val="96"/>
+                            <w14:shadow w14:blurRad="12700" w14:dist="38100" w14:dir="2700000" w14:sx="100000" w14:sy="100000" w14:kx="0" w14:ky="0" w14:algn="tl">
+                              <w14:schemeClr w14:val="accent5">
+                                <w14:lumMod w14:val="60000"/>
+                                <w14:lumOff w14:val="40000"/>
+                              </w14:schemeClr>
+                            </w14:shadow>
+                            <w14:textOutline w14:w="9525" w14:cap="flat" w14:cmpd="sng" w14:algn="ctr">
+                              <w14:solidFill>
+                                <w14:schemeClr w14:val="bg1"/>
+                              </w14:solidFill>
+                              <w14:prstDash w14:val="solid"/>
+                              <w14:round/>
+                            </w14:textOutline>
+                          </w:rPr>
+                          <w:t>Smooth</w:t>
+                        </w:r>
+                      </w:p>
+                    </w:txbxContent>
+                  </v:textbox>
+                </v:shape>
+                <w10:wrap type="square"/>
+              </v:group>
+            </w:pict>
+          </mc:Fallback>
+        </mc:AlternateContent>
+      </w:r>
+      <w:r>
+        <w:rPr>
+          <w:noProof/>
+          <w:lang w:val="hr-HR"/>
+        </w:rPr>
+        <mc:AlternateContent>
+          <mc:Choice Requires="wps">
+            <w:drawing>
+              <wp:anchor distT="45720" distB="45720" distL="114300" distR="114300" simplePos="0" relativeHeight="251675648" behindDoc="0" locked="0" layoutInCell="1" allowOverlap="1" wp14:anchorId="60E75C19" wp14:editId="26C51362">
+                <wp:simplePos x="0" y="0"/>
+                <wp:positionH relativeFrom="margin">
+                  <wp:align>center</wp:align>
+                </wp:positionH>
+                <wp:positionV relativeFrom="paragraph">
+                  <wp:posOffset>3309620</wp:posOffset>
+                </wp:positionV>
+                <wp:extent cx="3997960" cy="406400"/>
+                <wp:effectExtent l="0" t="0" r="0" b="0"/>
+                <wp:wrapSquare wrapText="bothSides"/>
+                <wp:docPr id="25" name="Text Box 25"/>
+                <wp:cNvGraphicFramePr>
+                  <a:graphicFrameLocks xmlns:a="http://schemas.openxmlformats.org/drawingml/2006/main"/>
+                </wp:cNvGraphicFramePr>
+                <a:graphic xmlns:a="http://schemas.openxmlformats.org/drawingml/2006/main">
+                  <a:graphicData uri="http://schemas.microsoft.com/office/word/2010/wordprocessingShape">
+                    <wps:wsp>
+                      <wps:cNvSpPr txBox="1">
+                        <a:spLocks noChangeArrowheads="1"/>
+                      </wps:cNvSpPr>
+                      <wps:spPr bwMode="auto">
+                        <a:xfrm>
+                          <a:off x="0" y="0"/>
+                          <a:ext cx="3997960" cy="406400"/>
+                        </a:xfrm>
+                        <a:prstGeom prst="rect">
+                          <a:avLst/>
+                        </a:prstGeom>
+                        <a:noFill/>
+                        <a:ln w="9525">
+                          <a:noFill/>
+                          <a:miter lim="800000"/>
+                          <a:headEnd/>
+                          <a:tailEnd/>
+                        </a:ln>
+                      </wps:spPr>
+                      <wps:txbx>
+                        <w:txbxContent>
+                          <w:p>
+                            <w:pPr>
+                              <w:jc w:val="distribute"/>
+                              <w:rPr>
+                                <w:rFonts w:ascii="Ubuntu" w:hAnsi="Ubuntu"/>
+                                <w:bCs/>
+                                <w:color w:val="5B9BD5" w:themeColor="accent5"/>
+                                <w:sz w:val="28"/>
+                                <w:szCs w:val="28"/>
+                                <w14:textOutline w14:w="9525" w14:cap="flat" w14:cmpd="sng" w14:algn="ctr">
+                                  <w14:noFill/>
+                                  <w14:prstDash w14:val="solid"/>
+                                  <w14:round/>
+                                </w14:textOutline>
+                              </w:rPr>
+                            </w:pPr>
+                            <w:r>
+                              <w:rPr>
+                                <w:rFonts w:ascii="Ubuntu" w:hAnsi="Ubuntu"/>
+                                <w:bCs/>
+                                <w:color w:val="5B9BD5" w:themeColor="accent5"/>
+                                <w:sz w:val="28"/>
+                                <w:szCs w:val="28"/>
+                                <w14:textOutline w14:w="9525" w14:cap="flat" w14:cmpd="sng" w14:algn="ctr">
+                                  <w14:noFill/>
+                                  <w14:prstDash w14:val="solid"/>
+                                  <w14:round/>
+                                </w14:textOutline>
+                              </w:rPr>
+                              <w:t>The smoothest page zoom on the internet.</w:t>
+                            </w:r>
+                          </w:p>
+                        </w:txbxContent>
+                      </wps:txbx>
+                      <wps:bodyPr rot="0" vert="horz" wrap="square" lIns="91440" tIns="45720" rIns="91440" bIns="45720" numCol="1" anchor="t" anchorCtr="0">
+                        <a:noAutofit/>
+                      </wps:bodyPr>
+                    </wps:wsp>
+                  </a:graphicData>
+                </a:graphic>
+                <wp14:sizeRelH relativeFrom="margin">
+                  <wp14:pctWidth>0</wp14:pctWidth>
+                </wp14:sizeRelH>
+                <wp14:sizeRelV relativeFrom="margin">
+                  <wp14:pctHeight>0</wp14:pctHeight>
+                </wp14:sizeRelV>
+              </wp:anchor>
+            </w:drawing>
+          </mc:Choice>
+          <mc:Fallback>
+            <w:pict>
+              <v:shape w14:anchorId="60E75C19" id="Text Box 25" o:spid="_x0000_s1033" type="#_x0000_t202" style="position:absolute;margin-left:0;margin-top:260.6pt;width:314.8pt;height:32pt;z-index:251675648;visibility:visible;mso-wrap-style:square;mso-width-percent:0;mso-height-percent:0;mso-wrap-distance-left:9pt;mso-wrap-distance-top:3.6pt;mso-wrap-distance-right:9pt;mso-wrap-distance-bottom:3.6pt;mso-position-horizontal:center;mso-position-horizontal-relative:margin;mso-position-vertical:absolute;mso-position-vertical-relative:text;mso-width-percent:0;mso-height-percent:0;mso-width-relative:margin;mso-height-relative:margin;v-text-anchor:top" o:gfxdata="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" filled="f" stroked="f">
+                <v:textbox>
+                  <w:txbxContent>
+                    <w:p>
+                      <w:pPr>
+                        <w:jc w:val="distribute"/>
+                        <w:rPr>
+                          <w:rFonts w:ascii="Ubuntu" w:hAnsi="Ubuntu"/>
+                          <w:bCs/>
+                          <w:color w:val="5B9BD5" w:themeColor="accent5"/>
+                          <w:sz w:val="28"/>
+                          <w:szCs w:val="28"/>
+                          <w14:textOutline w14:w="9525" w14:cap="flat" w14:cmpd="sng" w14:algn="ctr">
+                            <w14:noFill/>
+                            <w14:prstDash w14:val="solid"/>
+                            <w14:round/>
+                          </w14:textOutline>
+                        </w:rPr>
+                      </w:pPr>
+                      <w:r>
+                        <w:rPr>
+                          <w:rFonts w:ascii="Ubuntu" w:hAnsi="Ubuntu"/>
+                          <w:bCs/>
+                          <w:color w:val="5B9BD5" w:themeColor="accent5"/>
+                          <w:sz w:val="28"/>
+                          <w:szCs w:val="28"/>
+                          <w14:textOutline w14:w="9525" w14:cap="flat" w14:cmpd="sng" w14:algn="ctr">
+                            <w14:noFill/>
+                            <w14:prstDash w14:val="solid"/>
+                            <w14:round/>
+                          </w14:textOutline>
+                        </w:rPr>
+                        <w:t>The smoothest page zoom on the internet.</w:t>
+                      </w:r>
+                    </w:p>
+                  </w:txbxContent>
+                </v:textbox>
+                <w10:wrap type="square" anchorx="margin"/>
+              </v:shape>
+            </w:pict>
+          </mc:Fallback>
+        </mc:AlternateContent>
+      </w:r>
+    </w:p>
+    <w:p>
+      <w:pPr>
+        <w:rPr>
+          <w:lang w:val="hr-HR"/>
+        </w:rPr>
+      </w:pPr>
+      <w:r>
+        <w:rPr>
+          <w:lang w:val="hr-HR"/>
+        </w:rPr>
+        <w:lastRenderedPageBreak/>
+        <w:br w:type="page"/>
+      </w:r>
+      <w:r>
+        <w:rPr>
+          <w:noProof/>
+          <w:lang w:val="hr-HR"/>
+        </w:rPr>
+        <mc:AlternateContent>
+          <mc:Choice Requires="wpg">
+            <w:drawing>
+              <wp:anchor distT="0" distB="0" distL="114300" distR="114300" simplePos="0" relativeHeight="251680768" behindDoc="1" locked="0" layoutInCell="1" allowOverlap="1" wp14:anchorId="6CB6786B" wp14:editId="2F36A4AC">
+                <wp:simplePos x="0" y="0"/>
+                <wp:positionH relativeFrom="column">
+                  <wp:posOffset>1786618</wp:posOffset>
+                </wp:positionH>
+                <wp:positionV relativeFrom="paragraph">
+                  <wp:posOffset>2099582</wp:posOffset>
+                </wp:positionV>
+                <wp:extent cx="2160000" cy="2160000"/>
+                <wp:effectExtent l="57150" t="57150" r="31115" b="50165"/>
+                <wp:wrapNone/>
+                <wp:docPr id="34" name="Group 34"/>
+                <wp:cNvGraphicFramePr/>
+                <a:graphic xmlns:a="http://schemas.openxmlformats.org/drawingml/2006/main">
+                  <a:graphicData uri="http://schemas.microsoft.com/office/word/2010/wordprocessingGroup">
+                    <wpg:wgp>
+                      <wpg:cNvGrpSpPr/>
+                      <wpg:grpSpPr>
+                        <a:xfrm>
+                          <a:off x="0" y="0"/>
+                          <a:ext cx="2160000" cy="2160000"/>
+                          <a:chOff x="0" y="0"/>
+                          <a:chExt cx="2160000" cy="2160000"/>
+                        </a:xfrm>
+                      </wpg:grpSpPr>
+                      <wps:wsp>
+                        <wps:cNvPr id="35" name="Oval 35"/>
+                        <wps:cNvSpPr/>
+                        <wps:spPr>
+                          <a:xfrm rot="3829326">
+                            <a:off x="0" y="0"/>
+                            <a:ext cx="2160000" cy="2160000"/>
+                          </a:xfrm>
+                          <a:prstGeom prst="ellipse">
+                            <a:avLst/>
+                          </a:prstGeom>
+                          <a:noFill/>
+                          <a:ln w="76200" cap="sq" cmpd="sng">
+                            <a:gradFill>
+                              <a:gsLst>
+                                <a:gs pos="0">
+                                  <a:schemeClr val="accent1">
+                                    <a:lumMod val="5000"/>
+                                    <a:lumOff val="95000"/>
+                                  </a:schemeClr>
+                                </a:gs>
+                                <a:gs pos="74000">
+                                  <a:schemeClr val="accent1">
+                                    <a:lumMod val="45000"/>
+                                    <a:lumOff val="55000"/>
+                                  </a:schemeClr>
+                                </a:gs>
+                                <a:gs pos="83000">
+                                  <a:schemeClr val="accent1">
+                                    <a:lumMod val="45000"/>
+                                    <a:lumOff val="55000"/>
+                                  </a:schemeClr>
+                                </a:gs>
+                                <a:gs pos="100000">
+                                  <a:schemeClr val="accent1">
+                                    <a:lumMod val="30000"/>
+                                    <a:lumOff val="70000"/>
+                                  </a:schemeClr>
+                                </a:gs>
+                              </a:gsLst>
+                              <a:lin ang="1800000" scaled="0"/>
+                            </a:gradFill>
+                            <a:prstDash val="lgDashDotDot"/>
+                            <a:round/>
+                            <a:extLst>
+                              <a:ext uri="{C807C97D-BFC1-408E-A445-0C87EB9F89A2}">
+                                <ask:lineSketchStyleProps xmlns:ask="http://schemas.microsoft.com/office/drawing/2018/sketchyshapes" sd="1219033472">
+                                  <a:custGeom>
+                                    <a:avLst/>
+                                    <a:gdLst>
+                                      <a:gd name="connsiteX0" fmla="*/ 0 w 2160000"/>
+                                      <a:gd name="connsiteY0" fmla="*/ 1080000 h 2160000"/>
+                                      <a:gd name="connsiteX1" fmla="*/ 1080000 w 2160000"/>
+                                      <a:gd name="connsiteY1" fmla="*/ 0 h 2160000"/>
+                                      <a:gd name="connsiteX2" fmla="*/ 2160000 w 2160000"/>
+                                      <a:gd name="connsiteY2" fmla="*/ 1080000 h 2160000"/>
+                                      <a:gd name="connsiteX3" fmla="*/ 1080000 w 2160000"/>
+                                      <a:gd name="connsiteY3" fmla="*/ 2160000 h 2160000"/>
+                                      <a:gd name="connsiteX4" fmla="*/ 0 w 2160000"/>
+                                      <a:gd name="connsiteY4" fmla="*/ 1080000 h 2160000"/>
+                                    </a:gdLst>
+                                    <a:ahLst/>
+                                    <a:cxnLst>
+                                      <a:cxn ang="0">
+                                        <a:pos x="connsiteX0" y="connsiteY0"/>
+                                      </a:cxn>
+                                      <a:cxn ang="0">
+                                        <a:pos x="connsiteX1" y="connsiteY1"/>
+                                      </a:cxn>
+                                      <a:cxn ang="0">
+                                        <a:pos x="connsiteX2" y="connsiteY2"/>
+                                      </a:cxn>
+                                      <a:cxn ang="0">
+                                        <a:pos x="connsiteX3" y="connsiteY3"/>
+                                      </a:cxn>
+                                      <a:cxn ang="0">
+                                        <a:pos x="connsiteX4" y="connsiteY4"/>
+                                      </a:cxn>
+                                    </a:cxnLst>
+                                    <a:rect l="l" t="t" r="r" b="b"/>
+                                    <a:pathLst>
+                                      <a:path w="2160000" h="2160000" extrusionOk="0">
+                                        <a:moveTo>
+                                          <a:pt x="0" y="1080000"/>
+                                        </a:moveTo>
+                                        <a:cubicBezTo>
+                                          <a:pt x="-70752" y="439891"/>
+                                          <a:pt x="377212" y="39904"/>
+                                          <a:pt x="1080000" y="0"/>
+                                        </a:cubicBezTo>
+                                        <a:cubicBezTo>
+                                          <a:pt x="1752417" y="15989"/>
+                                          <a:pt x="2119717" y="484813"/>
+                                          <a:pt x="2160000" y="1080000"/>
+                                        </a:cubicBezTo>
+                                        <a:cubicBezTo>
+                                          <a:pt x="2036285" y="1797282"/>
+                                          <a:pt x="1659251" y="2255161"/>
+                                          <a:pt x="1080000" y="2160000"/>
+                                        </a:cubicBezTo>
+                                        <a:cubicBezTo>
+                                          <a:pt x="458099" y="2146085"/>
+                                          <a:pt x="114438" y="1731147"/>
+                                          <a:pt x="0" y="1080000"/>
+                                        </a:cubicBezTo>
+                                        <a:close/>
+                                      </a:path>
+                                    </a:pathLst>
+                                  </a:custGeom>
+                                  <ask:type>
+                                    <ask:lineSketchNone/>
+                                  </ask:type>
+                                </ask:lineSketchStyleProps>
+                              </a:ext>
+                            </a:extLst>
+                          </a:ln>
+                        </wps:spPr>
+                        <wps:style>
+                          <a:lnRef idx="2">
+                            <a:schemeClr val="accent1">
+                              <a:shade val="50000"/>
+                            </a:schemeClr>
+                          </a:lnRef>
+                          <a:fillRef idx="1">
+                            <a:schemeClr val="accent1"/>
+                          </a:fillRef>
+                          <a:effectRef idx="0">
+                            <a:schemeClr val="accent1"/>
+                          </a:effectRef>
+                          <a:fontRef idx="minor">
+                            <a:schemeClr val="lt1"/>
+                          </a:fontRef>
+                        </wps:style>
+                        <wps:bodyPr rot="0" spcFirstLastPara="0" vertOverflow="overflow" horzOverflow="overflow" vert="horz" wrap="square" lIns="91440" tIns="45720" rIns="91440" bIns="45720" numCol="1" spcCol="0" rtlCol="0" fromWordArt="0" anchor="ctr" anchorCtr="0" forceAA="0" compatLnSpc="1">
+                          <a:prstTxWarp prst="textNoShape">
+                            <a:avLst/>
+                          </a:prstTxWarp>
+                          <a:noAutofit/>
+                        </wps:bodyPr>
+                      </wps:wsp>
+                      <wps:wsp>
+                        <wps:cNvPr id="36" name="Oval 36"/>
+                        <wps:cNvSpPr>
+                          <a:spLocks noChangeAspect="1"/>
+                        </wps:cNvSpPr>
+                        <wps:spPr>
+                          <a:xfrm rot="2271851">
+                            <a:off x="131989" y="129268"/>
+                            <a:ext cx="1908000" cy="1908000"/>
+                          </a:xfrm>
+                          <a:prstGeom prst="ellipse">
+                            <a:avLst/>
+                          </a:prstGeom>
+                          <a:noFill/>
+                          <a:ln w="76200" cap="sq" cmpd="thinThick">
+                            <a:gradFill>
+                              <a:gsLst>
+                                <a:gs pos="0">
+                                  <a:schemeClr val="accent1">
+                                    <a:lumMod val="5000"/>
+                                    <a:lumOff val="95000"/>
+                                  </a:schemeClr>
+                                </a:gs>
+                                <a:gs pos="74000">
+                                  <a:schemeClr val="accent1">
+                                    <a:lumMod val="45000"/>
+                                    <a:lumOff val="55000"/>
+                                  </a:schemeClr>
+                                </a:gs>
+                                <a:gs pos="83000">
+                                  <a:schemeClr val="accent1">
+                                    <a:lumMod val="45000"/>
+                                    <a:lumOff val="55000"/>
+                                  </a:schemeClr>
+                                </a:gs>
+                                <a:gs pos="100000">
+                                  <a:schemeClr val="accent1">
+                                    <a:lumMod val="30000"/>
+                                    <a:lumOff val="70000"/>
+                                  </a:schemeClr>
+                                </a:gs>
+                              </a:gsLst>
+                              <a:lin ang="15000000" scaled="0"/>
+                            </a:gradFill>
+                            <a:prstDash val="dash"/>
+                            <a:miter lim="800000"/>
+                            <a:extLst>
+                              <a:ext uri="{C807C97D-BFC1-408E-A445-0C87EB9F89A2}">
+                                <ask:lineSketchStyleProps xmlns:ask="http://schemas.microsoft.com/office/drawing/2018/sketchyshapes" sd="1219033472">
+                                  <a:custGeom>
+                                    <a:avLst/>
+                                    <a:gdLst>
+                                      <a:gd name="connsiteX0" fmla="*/ 0 w 2160000"/>
+                                      <a:gd name="connsiteY0" fmla="*/ 1080000 h 2160000"/>
+                                      <a:gd name="connsiteX1" fmla="*/ 1080000 w 2160000"/>
+                                      <a:gd name="connsiteY1" fmla="*/ 0 h 2160000"/>
+                                      <a:gd name="connsiteX2" fmla="*/ 2160000 w 2160000"/>
+                                      <a:gd name="connsiteY2" fmla="*/ 1080000 h 2160000"/>
+                                      <a:gd name="connsiteX3" fmla="*/ 1080000 w 2160000"/>
+                                      <a:gd name="connsiteY3" fmla="*/ 2160000 h 2160000"/>
+                                      <a:gd name="connsiteX4" fmla="*/ 0 w 2160000"/>
+                                      <a:gd name="connsiteY4" fmla="*/ 1080000 h 2160000"/>
+                                    </a:gdLst>
+                                    <a:ahLst/>
+                                    <a:cxnLst>
+                                      <a:cxn ang="0">
+                                        <a:pos x="connsiteX0" y="connsiteY0"/>
+                                      </a:cxn>
+                                      <a:cxn ang="0">
+                                        <a:pos x="connsiteX1" y="connsiteY1"/>
+                                      </a:cxn>
+                                      <a:cxn ang="0">
+                                        <a:pos x="connsiteX2" y="connsiteY2"/>
+                                      </a:cxn>
+                                      <a:cxn ang="0">
+                                        <a:pos x="connsiteX3" y="connsiteY3"/>
+                                      </a:cxn>
+                                      <a:cxn ang="0">
+                                        <a:pos x="connsiteX4" y="connsiteY4"/>
+                                      </a:cxn>
+                                    </a:cxnLst>
+                                    <a:rect l="l" t="t" r="r" b="b"/>
+                                    <a:pathLst>
+                                      <a:path w="2160000" h="2160000" extrusionOk="0">
+                                        <a:moveTo>
+                                          <a:pt x="0" y="1080000"/>
+                                        </a:moveTo>
+                                        <a:cubicBezTo>
+                                          <a:pt x="-70752" y="439891"/>
+                                          <a:pt x="377212" y="39904"/>
+                                          <a:pt x="1080000" y="0"/>
+                                        </a:cubicBezTo>
+                                        <a:cubicBezTo>
+                                          <a:pt x="1752417" y="15989"/>
+                                          <a:pt x="2119717" y="484813"/>
+                                          <a:pt x="2160000" y="1080000"/>
+                                        </a:cubicBezTo>
+                                        <a:cubicBezTo>
+                                          <a:pt x="2036285" y="1797282"/>
+                                          <a:pt x="1659251" y="2255161"/>
+                                          <a:pt x="1080000" y="2160000"/>
+                                        </a:cubicBezTo>
+                                        <a:cubicBezTo>
+                                          <a:pt x="458099" y="2146085"/>
+                                          <a:pt x="114438" y="1731147"/>
+                                          <a:pt x="0" y="1080000"/>
+                                        </a:cubicBezTo>
+                                        <a:close/>
+                                      </a:path>
+                                    </a:pathLst>
+                                  </a:custGeom>
+                                  <ask:type>
+                                    <ask:lineSketchNone/>
+                                  </ask:type>
+                                </ask:lineSketchStyleProps>
+                              </a:ext>
+                            </a:extLst>
+                          </a:ln>
+                        </wps:spPr>
+                        <wps:style>
+                          <a:lnRef idx="2">
+                            <a:schemeClr val="accent1">
+                              <a:shade val="50000"/>
+                            </a:schemeClr>
+                          </a:lnRef>
+                          <a:fillRef idx="1">
+                            <a:schemeClr val="accent1"/>
+                          </a:fillRef>
+                          <a:effectRef idx="0">
+                            <a:schemeClr val="accent1"/>
+                          </a:effectRef>
+                          <a:fontRef idx="minor">
+                            <a:schemeClr val="lt1"/>
+                          </a:fontRef>
+                        </wps:style>
+                        <wps:txbx>
+                          <w:txbxContent>
+                            <w:p>
+                              <w:pPr>
+                                <w:jc w:val="center"/>
+                              </w:pPr>
+                            </w:p>
+                          </w:txbxContent>
+                        </wps:txbx>
+                        <wps:bodyPr rot="0" spcFirstLastPara="0" vertOverflow="overflow" horzOverflow="overflow" vert="horz" wrap="square" lIns="91440" tIns="45720" rIns="91440" bIns="45720" numCol="1" spcCol="0" rtlCol="0" fromWordArt="0" anchor="ctr" anchorCtr="0" forceAA="0" compatLnSpc="1">
+                          <a:prstTxWarp prst="textNoShape">
+                            <a:avLst/>
+                          </a:prstTxWarp>
+                          <a:noAutofit/>
+                        </wps:bodyPr>
+                      </wps:wsp>
+                      <wps:wsp>
+                        <wps:cNvPr id="37" name="Oval 37"/>
+                        <wps:cNvSpPr>
+                          <a:spLocks noChangeAspect="1"/>
+                        </wps:cNvSpPr>
+                        <wps:spPr>
+                          <a:xfrm>
+                            <a:off x="235403" y="232682"/>
+                            <a:ext cx="1692000" cy="1692000"/>
+                          </a:xfrm>
+                          <a:prstGeom prst="ellipse">
+                            <a:avLst/>
+                          </a:prstGeom>
+                          <a:noFill/>
+                          <a:ln w="44450" cap="sq" cmpd="sng">
+                            <a:solidFill>
+                              <a:schemeClr val="accent1">
+                                <a:lumMod val="20000"/>
+                                <a:lumOff val="80000"/>
+                              </a:schemeClr>
+                            </a:solidFill>
+                            <a:prstDash val="solid"/>
+                            <a:miter lim="800000"/>
+                            <a:extLst>
+                              <a:ext uri="{C807C97D-BFC1-408E-A445-0C87EB9F89A2}">
+                                <ask:lineSketchStyleProps xmlns:ask="http://schemas.microsoft.com/office/drawing/2018/sketchyshapes" sd="1219033472">
+                                  <a:custGeom>
+                                    <a:avLst/>
+                                    <a:gdLst>
+                                      <a:gd name="connsiteX0" fmla="*/ 0 w 2160000"/>
+                                      <a:gd name="connsiteY0" fmla="*/ 1080000 h 2160000"/>
+                                      <a:gd name="connsiteX1" fmla="*/ 1080000 w 2160000"/>
+                                      <a:gd name="connsiteY1" fmla="*/ 0 h 2160000"/>
+                                      <a:gd name="connsiteX2" fmla="*/ 2160000 w 2160000"/>
+                                      <a:gd name="connsiteY2" fmla="*/ 1080000 h 2160000"/>
+                                      <a:gd name="connsiteX3" fmla="*/ 1080000 w 2160000"/>
+                                      <a:gd name="connsiteY3" fmla="*/ 2160000 h 2160000"/>
+                                      <a:gd name="connsiteX4" fmla="*/ 0 w 2160000"/>
+                                      <a:gd name="connsiteY4" fmla="*/ 1080000 h 2160000"/>
+                                    </a:gdLst>
+                                    <a:ahLst/>
+                                    <a:cxnLst>
+                                      <a:cxn ang="0">
+                                        <a:pos x="connsiteX0" y="connsiteY0"/>
+                                      </a:cxn>
+                                      <a:cxn ang="0">
+                                        <a:pos x="connsiteX1" y="connsiteY1"/>
+                                      </a:cxn>
+                                      <a:cxn ang="0">
+                                        <a:pos x="connsiteX2" y="connsiteY2"/>
+                                      </a:cxn>
+                                      <a:cxn ang="0">
+                                        <a:pos x="connsiteX3" y="connsiteY3"/>
+                                      </a:cxn>
+                                      <a:cxn ang="0">
+                                        <a:pos x="connsiteX4" y="connsiteY4"/>
+                                      </a:cxn>
+                                    </a:cxnLst>
+                                    <a:rect l="l" t="t" r="r" b="b"/>
+                                    <a:pathLst>
+                                      <a:path w="2160000" h="2160000" extrusionOk="0">
+                                        <a:moveTo>
+                                          <a:pt x="0" y="1080000"/>
+                                        </a:moveTo>
+                                        <a:cubicBezTo>
+                                          <a:pt x="-70752" y="439891"/>
+                                          <a:pt x="377212" y="39904"/>
+                                          <a:pt x="1080000" y="0"/>
+                                        </a:cubicBezTo>
+                                        <a:cubicBezTo>
+                                          <a:pt x="1752417" y="15989"/>
+                                          <a:pt x="2119717" y="484813"/>
+                                          <a:pt x="2160000" y="1080000"/>
+                                        </a:cubicBezTo>
+                                        <a:cubicBezTo>
+                                          <a:pt x="2036285" y="1797282"/>
+                                          <a:pt x="1659251" y="2255161"/>
+                                          <a:pt x="1080000" y="2160000"/>
+                                        </a:cubicBezTo>
+                                        <a:cubicBezTo>
+                                          <a:pt x="458099" y="2146085"/>
+                                          <a:pt x="114438" y="1731147"/>
+                                          <a:pt x="0" y="1080000"/>
+                                        </a:cubicBezTo>
+                                        <a:close/>
+                                      </a:path>
+                                    </a:pathLst>
+                                  </a:custGeom>
+                                  <ask:type>
+                                    <ask:lineSketchNone/>
+                                  </ask:type>
+                                </ask:lineSketchStyleProps>
+                              </a:ext>
+                            </a:extLst>
+                          </a:ln>
+                        </wps:spPr>
+                        <wps:style>
+                          <a:lnRef idx="2">
+                            <a:schemeClr val="accent1">
+                              <a:shade val="50000"/>
+                            </a:schemeClr>
+                          </a:lnRef>
+                          <a:fillRef idx="1">
+                            <a:schemeClr val="accent1"/>
+                          </a:fillRef>
+                          <a:effectRef idx="0">
+                            <a:schemeClr val="accent1"/>
+                          </a:effectRef>
+                          <a:fontRef idx="minor">
+                            <a:schemeClr val="lt1"/>
+                          </a:fontRef>
+                        </wps:style>
+                        <wps:bodyPr rot="0" spcFirstLastPara="0" vertOverflow="overflow" horzOverflow="overflow" vert="horz" wrap="square" lIns="91440" tIns="45720" rIns="91440" bIns="45720" numCol="1" spcCol="0" rtlCol="0" fromWordArt="0" anchor="ctr" anchorCtr="0" forceAA="0" compatLnSpc="1">
+                          <a:prstTxWarp prst="textNoShape">
+                            <a:avLst/>
+                          </a:prstTxWarp>
+                          <a:noAutofit/>
+                        </wps:bodyPr>
+                      </wps:wsp>
+                    </wpg:wgp>
+                  </a:graphicData>
+                </a:graphic>
+              </wp:anchor>
+            </w:drawing>
+          </mc:Choice>
+          <mc:Fallback>
+            <w:pict>
+              <v:group w14:anchorId="6CB6786B" id="Group 34" o:spid="_x0000_s1034" style="position:absolute;margin-left:140.7pt;margin-top:165.3pt;width:170.1pt;height:170.1pt;z-index:-251635712" coordsize="21600,21600" o:gfxdata="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">
+                <v:oval id="Oval 35" o:spid="_x0000_s1035" style="position:absolute;width:21600;height:21600;rotation:4182645fd;visibility:visible;mso-wrap-style:square;v-text-anchor:middle" o:gfxdata="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" filled="f" strokeweight="6pt">
+                  <v:stroke dashstyle="longDashDotDot" endcap="square"/>
+                </v:oval>
+                <v:oval id="Oval 36" o:spid="_x0000_s1036" style="position:absolute;left:1319;top:1292;width:19080;height:19080;rotation:2481467fd;visibility:visible;mso-wrap-style:square;v-text-anchor:middle" o:gfxdata="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" filled="f" strokeweight="6pt">
+                  <v:stroke dashstyle="dash" linestyle="thinThick" joinstyle="miter" endcap="square"/>
+                  <v:path arrowok="t"/>
+                  <o:lock v:ext="edit" aspectratio="t"/>
+                  <v:textbox>
+                    <w:txbxContent>
+                      <w:p>
+                        <w:pPr>
+                          <w:jc w:val="center"/>
+                        </w:pPr>
+                      </w:p>
+                    </w:txbxContent>
+                  </v:textbox>
+                </v:oval>
+                <v:oval id="Oval 37" o:spid="_x0000_s1037" style="position:absolute;left:2354;top:2326;width:16920;height:16920;visibility:visible;mso-wrap-style:square;v-text-anchor:middle" o:gfxdata="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" filled="f" strokecolor="#d9e2f3 [660]" strokeweight="3.5pt">
+                  <v:stroke joinstyle="miter" endcap="square"/>
+                  <v:path arrowok="t"/>
+                  <o:lock v:ext="edit" aspectratio="t"/>
+                </v:oval>
+              </v:group>
+            </w:pict>
+          </mc:Fallback>
+        </mc:AlternateContent>
+      </w:r>
+      <w:r>
+        <w:rPr>
+          <w:noProof/>
+          <w:lang w:val="hr-HR"/>
+        </w:rPr>
+        <mc:AlternateContent>
+          <mc:Choice Requires="wpg">
+            <w:drawing>
+              <wp:anchor distT="0" distB="0" distL="114300" distR="114300" simplePos="0" relativeHeight="251678720" behindDoc="0" locked="0" layoutInCell="1" allowOverlap="1" wp14:anchorId="5E582171" wp14:editId="7607C669">
+                <wp:simplePos x="0" y="0"/>
+                <wp:positionH relativeFrom="column">
+                  <wp:posOffset>809625</wp:posOffset>
+                </wp:positionH>
+                <wp:positionV relativeFrom="paragraph">
+                  <wp:posOffset>2619375</wp:posOffset>
+                </wp:positionV>
+                <wp:extent cx="4093210" cy="729732"/>
+                <wp:effectExtent l="0" t="0" r="0" b="0"/>
+                <wp:wrapSquare wrapText="bothSides"/>
+                <wp:docPr id="38" name="Group 38"/>
+                <wp:cNvGraphicFramePr/>
+                <a:graphic xmlns:a="http://schemas.openxmlformats.org/drawingml/2006/main">
+                  <a:graphicData uri="http://schemas.microsoft.com/office/word/2010/wordprocessingGroup">
+                    <wpg:wgp>
+                      <wpg:cNvGrpSpPr/>
+                      <wpg:grpSpPr>
+                        <a:xfrm>
+                          <a:off x="0" y="0"/>
+                          <a:ext cx="4093210" cy="729732"/>
+                          <a:chOff x="0" y="0"/>
+                          <a:chExt cx="4093210" cy="729732"/>
+                        </a:xfrm>
+                      </wpg:grpSpPr>
+                      <wps:wsp>
+                        <wps:cNvPr id="39" name="Text Box 39"/>
+                        <wps:cNvSpPr txBox="1">
+                          <a:spLocks noChangeArrowheads="1"/>
+                        </wps:cNvSpPr>
+                        <wps:spPr bwMode="auto">
+                          <a:xfrm>
+                            <a:off x="2286000" y="4763"/>
+                            <a:ext cx="1807210" cy="724969"/>
+                          </a:xfrm>
+                          <a:prstGeom prst="rect">
+                            <a:avLst/>
+                          </a:prstGeom>
+                          <a:noFill/>
+                          <a:ln w="9525">
+                            <a:noFill/>
+                            <a:miter lim="800000"/>
+                            <a:headEnd/>
+                            <a:tailEnd/>
+                          </a:ln>
+                        </wps:spPr>
+                        <wps:txbx>
+                          <w:txbxContent>
+                            <w:p>
+                              <w:pPr>
+                                <w:jc w:val="center"/>
+                                <w:rPr>
+                                  <w:rFonts w:ascii="Arial Narrow" w:hAnsi="Arial Narrow"/>
+                                  <w:b/>
+                                  <w:color w:val="5B9BD5" w:themeColor="accent5"/>
+                                  <w:sz w:val="96"/>
+                                  <w:szCs w:val="96"/>
+                                  <w14:shadow w14:blurRad="12700" w14:dist="38100" w14:dir="2700000" w14:sx="100000" w14:sy="100000" w14:kx="0" w14:ky="0" w14:algn="tl">
+                                    <w14:schemeClr w14:val="accent5">
+                                      <w14:lumMod w14:val="60000"/>
+                                      <w14:lumOff w14:val="40000"/>
+                                    </w14:schemeClr>
+                                  </w14:shadow>
+                                  <w14:textOutline w14:w="9525" w14:cap="flat" w14:cmpd="sng" w14:algn="ctr">
+                                    <w14:solidFill>
+                                      <w14:schemeClr w14:val="bg1"/>
+                                    </w14:solidFill>
+                                    <w14:prstDash w14:val="solid"/>
+                                    <w14:round/>
+                                  </w14:textOutline>
+                                </w:rPr>
+                              </w:pPr>
+                              <w:r>
+                                <w:rPr>
+                                  <w:rFonts w:ascii="Ubuntu" w:hAnsi="Ubuntu"/>
+                                  <w:b/>
+                                  <w:color w:val="0070C0"/>
+                                  <w:sz w:val="96"/>
+                                  <w:szCs w:val="96"/>
+                                  <w14:shadow w14:blurRad="12700" w14:dist="38100" w14:dir="2700000" w14:sx="100000" w14:sy="100000" w14:kx="0" w14:ky="0" w14:algn="tl">
+                                    <w14:schemeClr w14:val="accent5">
+                                      <w14:lumMod w14:val="60000"/>
+                                      <w14:lumOff w14:val="40000"/>
+                                    </w14:schemeClr>
+                                  </w14:shadow>
+                                  <w14:textOutline w14:w="9525" w14:cap="flat" w14:cmpd="sng" w14:algn="ctr">
+                                    <w14:noFill/>
+                                    <w14:prstDash w14:val="solid"/>
+                                    <w14:round/>
+                                  </w14:textOutline>
+                                </w:rPr>
+                                <w:t>Zoom</w:t>
+                              </w:r>
+                            </w:p>
+                          </w:txbxContent>
+                        </wps:txbx>
+                        <wps:bodyPr rot="0" vert="horz" wrap="square" lIns="91440" tIns="45720" rIns="91440" bIns="45720" numCol="1" anchor="t" anchorCtr="0">
+                          <a:noAutofit/>
+                        </wps:bodyPr>
+                      </wps:wsp>
+                      <wps:wsp>
+                        <wps:cNvPr id="40" name="Text Box 40"/>
+                        <wps:cNvSpPr txBox="1">
+                          <a:spLocks noChangeArrowheads="1"/>
+                        </wps:cNvSpPr>
+                        <wps:spPr bwMode="auto">
+                          <a:xfrm>
+                            <a:off x="0" y="0"/>
+                            <a:ext cx="2376805" cy="724535"/>
+                          </a:xfrm>
+                          <a:prstGeom prst="rect">
+                            <a:avLst/>
+                          </a:prstGeom>
+                          <a:noFill/>
+                          <a:ln w="9525">
+                            <a:noFill/>
+                            <a:miter lim="800000"/>
+                            <a:headEnd/>
+                            <a:tailEnd/>
+                          </a:ln>
+                        </wps:spPr>
+                        <wps:txbx>
+                          <w:txbxContent>
+                            <w:p>
+                              <w:pPr>
+                                <w:jc w:val="center"/>
+                                <w:rPr>
+                                  <w:rFonts w:ascii="Arial Narrow" w:hAnsi="Arial Narrow"/>
+                                  <w:b/>
+                                  <w:color w:val="5B9BD5" w:themeColor="accent5"/>
+                                  <w:sz w:val="96"/>
+                                  <w:szCs w:val="96"/>
+                                  <w14:shadow w14:blurRad="12700" w14:dist="38100" w14:dir="2700000" w14:sx="100000" w14:sy="100000" w14:kx="0" w14:ky="0" w14:algn="tl">
+                                    <w14:schemeClr w14:val="accent5">
+                                      <w14:lumMod w14:val="60000"/>
+                                      <w14:lumOff w14:val="40000"/>
+                                    </w14:schemeClr>
+                                  </w14:shadow>
+                                  <w14:textOutline w14:w="9525" w14:cap="flat" w14:cmpd="sng" w14:algn="ctr">
+                                    <w14:noFill/>
+                                    <w14:prstDash w14:val="solid"/>
+                                    <w14:round/>
+                                  </w14:textOutline>
+                                </w:rPr>
+                              </w:pPr>
+                              <w:r>
+                                <w:rPr>
+                                  <w:rFonts w:ascii="Ubuntu" w:hAnsi="Ubuntu"/>
+                                  <w:b/>
+                                  <w:color w:val="0070C0"/>
+                                  <w:sz w:val="96"/>
+                                  <w:szCs w:val="96"/>
+                                  <w14:shadow w14:blurRad="12700" w14:dist="38100" w14:dir="2700000" w14:sx="100000" w14:sy="100000" w14:kx="0" w14:ky="0" w14:algn="tl">
+                                    <w14:schemeClr w14:val="accent5">
+                                      <w14:lumMod w14:val="60000"/>
+                                      <w14:lumOff w14:val="40000"/>
+                                    </w14:schemeClr>
+                                  </w14:shadow>
+                                  <w14:textOutline w14:w="9525" w14:cap="flat" w14:cmpd="sng" w14:algn="ctr">
+                                    <w14:noFill/>
+                                    <w14:prstDash w14:val="solid"/>
+                                    <w14:round/>
+                                  </w14:textOutline>
+                                </w:rPr>
+                                <w:t>Smooth</w:t>
+                              </w:r>
+                            </w:p>
+                          </w:txbxContent>
+                        </wps:txbx>
+                        <wps:bodyPr rot="0" vert="horz" wrap="square" lIns="91440" tIns="45720" rIns="91440" bIns="45720" numCol="1" anchor="t" anchorCtr="0">
+                          <a:prstTxWarp prst="textFadeRight">
+                            <a:avLst>
+                              <a:gd name="adj" fmla="val 32260"/>
+                            </a:avLst>
+                          </a:prstTxWarp>
+                          <a:noAutofit/>
+                        </wps:bodyPr>
+                      </wps:wsp>
+                    </wpg:wgp>
+                  </a:graphicData>
+                </a:graphic>
+              </wp:anchor>
+            </w:drawing>
+          </mc:Choice>
+          <mc:Fallback>
+            <w:pict>
+              <v:group w14:anchorId="5E582171" id="Group 38" o:spid="_x0000_s1038" style="position:absolute;margin-left:63.75pt;margin-top:206.25pt;width:322.3pt;height:57.45pt;z-index:251678720" coordsize="40932,7297" o:gfxdata="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">
+                <v:shape id="Text Box 39" o:spid="_x0000_s1039" type="#_x0000_t202" style="position:absolute;left:22860;top:47;width:18072;height:7250;visibility:visible;mso-wrap-style:square;v-text-anchor:top" o:gfxdata="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" filled="f" stroked="f">
+                  <v:textbox>
+                    <w:txbxContent>
+                      <w:p>
+                        <w:pPr>
+                          <w:jc w:val="center"/>
+                          <w:rPr>
+                            <w:rFonts w:ascii="Arial Narrow" w:hAnsi="Arial Narrow"/>
+                            <w:b/>
+                            <w:color w:val="5B9BD5" w:themeColor="accent5"/>
+                            <w:sz w:val="96"/>
+                            <w:szCs w:val="96"/>
+                            <w14:shadow w14:blurRad="12700" w14:dist="38100" w14:dir="2700000" w14:sx="100000" w14:sy="100000" w14:kx="0" w14:ky="0" w14:algn="tl">
+                              <w14:schemeClr w14:val="accent5">
+                                <w14:lumMod w14:val="60000"/>
+                                <w14:lumOff w14:val="40000"/>
+                              </w14:schemeClr>
+                            </w14:shadow>
+                            <w14:textOutline w14:w="9525" w14:cap="flat" w14:cmpd="sng" w14:algn="ctr">
+                              <w14:solidFill>
+                                <w14:schemeClr w14:val="bg1"/>
+                              </w14:solidFill>
+                              <w14:prstDash w14:val="solid"/>
+                              <w14:round/>
+                            </w14:textOutline>
+                          </w:rPr>
+                        </w:pPr>
+                        <w:r>
+                          <w:rPr>
+                            <w:rFonts w:ascii="Ubuntu" w:hAnsi="Ubuntu"/>
+                            <w:b/>
+                            <w:color w:val="0070C0"/>
+                            <w:sz w:val="96"/>
+                            <w:szCs w:val="96"/>
+                            <w14:shadow w14:blurRad="12700" w14:dist="38100" w14:dir="2700000" w14:sx="100000" w14:sy="100000" w14:kx="0" w14:ky="0" w14:algn="tl">
+                              <w14:schemeClr w14:val="accent5">
+                                <w14:lumMod w14:val="60000"/>
+                                <w14:lumOff w14:val="40000"/>
+                              </w14:schemeClr>
+                            </w14:shadow>
+                            <w14:textOutline w14:w="9525" w14:cap="flat" w14:cmpd="sng" w14:algn="ctr">
+                              <w14:noFill/>
+                              <w14:prstDash w14:val="solid"/>
+                              <w14:round/>
+                            </w14:textOutline>
+                          </w:rPr>
+                          <w:t>Zoom</w:t>
+                        </w:r>
+                      </w:p>
+                    </w:txbxContent>
+                  </v:textbox>
+                </v:shape>
+                <v:shape id="Text Box 40" o:spid="_x0000_s1040" type="#_x0000_t202" style="position:absolute;width:23768;height:7245;visibility:visible;mso-wrap-style:square;v-text-anchor:top" o:gfxdata="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" filled="f" stroked="f">
+                  <v:textbox>
+                    <w:txbxContent>
+                      <w:p>
+                        <w:pPr>
+                          <w:jc w:val="center"/>
+                          <w:rPr>
+                            <w:rFonts w:ascii="Arial Narrow" w:hAnsi="Arial Narrow"/>
+                            <w:b/>
+                            <w:color w:val="5B9BD5" w:themeColor="accent5"/>
+                            <w:sz w:val="96"/>
+                            <w:szCs w:val="96"/>
+                            <w14:shadow w14:blurRad="12700" w14:dist="38100" w14:dir="2700000" w14:sx="100000" w14:sy="100000" w14:kx="0" w14:ky="0" w14:algn="tl">
+                              <w14:schemeClr w14:val="accent5">
+                                <w14:lumMod w14:val="60000"/>
+                                <w14:lumOff w14:val="40000"/>
+                              </w14:schemeClr>
+                            </w14:shadow>
+                            <w14:textOutline w14:w="9525" w14:cap="flat" w14:cmpd="sng" w14:algn="ctr">
+                              <w14:noFill/>
+                              <w14:prstDash w14:val="solid"/>
+                              <w14:round/>
+                            </w14:textOutline>
+                          </w:rPr>
+                        </w:pPr>
+                        <w:r>
+                          <w:rPr>
+                            <w:rFonts w:ascii="Ubuntu" w:hAnsi="Ubuntu"/>
+                            <w:b/>
+                            <w:color w:val="0070C0"/>
+                            <w:sz w:val="96"/>
+                            <w:szCs w:val="96"/>
+                            <w14:shadow w14:blurRad="12700" w14:dist="38100" w14:dir="2700000" w14:sx="100000" w14:sy="100000" w14:kx="0" w14:ky="0" w14:algn="tl">
+                              <w14:schemeClr w14:val="accent5">
+                                <w14:lumMod w14:val="60000"/>
+                                <w14:lumOff w14:val="40000"/>
+                              </w14:schemeClr>
+                            </w14:shadow>
+                            <w14:textOutline w14:w="9525" w14:cap="flat" w14:cmpd="sng" w14:algn="ctr">
+                              <w14:noFill/>
+                              <w14:prstDash w14:val="solid"/>
+                              <w14:round/>
+                            </w14:textOutline>
+                          </w:rPr>
+                          <w:t>Smooth</w:t>
+                        </w:r>
+                      </w:p>
+                    </w:txbxContent>
+                  </v:textbox>
+                </v:shape>
+                <w10:wrap type="square"/>
+              </v:group>
+            </w:pict>
+          </mc:Fallback>
+        </mc:AlternateContent>
+      </w:r>
+      <w:r>
+        <w:rPr>
+          <w:noProof/>
+          <w:lang w:val="hr-HR"/>
+        </w:rPr>
+        <mc:AlternateContent>
+          <mc:Choice Requires="wps">
+            <w:drawing>
+              <wp:anchor distT="45720" distB="45720" distL="114300" distR="114300" simplePos="0" relativeHeight="251679744" behindDoc="0" locked="0" layoutInCell="1" allowOverlap="1" wp14:anchorId="2353AC99" wp14:editId="5C112633">
+                <wp:simplePos x="0" y="0"/>
+                <wp:positionH relativeFrom="margin">
+                  <wp:align>center</wp:align>
+                </wp:positionH>
+                <wp:positionV relativeFrom="paragraph">
+                  <wp:posOffset>3309620</wp:posOffset>
+                </wp:positionV>
+                <wp:extent cx="3997960" cy="406400"/>
+                <wp:effectExtent l="0" t="0" r="0" b="0"/>
+                <wp:wrapSquare wrapText="bothSides"/>
+                <wp:docPr id="41" name="Text Box 41"/>
+                <wp:cNvGraphicFramePr>
+                  <a:graphicFrameLocks xmlns:a="http://schemas.openxmlformats.org/drawingml/2006/main"/>
+                </wp:cNvGraphicFramePr>
+                <a:graphic xmlns:a="http://schemas.openxmlformats.org/drawingml/2006/main">
+                  <a:graphicData uri="http://schemas.microsoft.com/office/word/2010/wordprocessingShape">
+                    <wps:wsp>
+                      <wps:cNvSpPr txBox="1">
+                        <a:spLocks noChangeArrowheads="1"/>
+                      </wps:cNvSpPr>
+                      <wps:spPr bwMode="auto">
+                        <a:xfrm>
+                          <a:off x="0" y="0"/>
+                          <a:ext cx="3997960" cy="406400"/>
+                        </a:xfrm>
+                        <a:prstGeom prst="rect">
+                          <a:avLst/>
+                        </a:prstGeom>
+                        <a:noFill/>
+                        <a:ln w="9525">
+                          <a:noFill/>
+                          <a:miter lim="800000"/>
+                          <a:headEnd/>
+                          <a:tailEnd/>
+                        </a:ln>
+                      </wps:spPr>
+                      <wps:txbx>
+                        <w:txbxContent>
+                          <w:p>
+                            <w:pPr>
+                              <w:jc w:val="distribute"/>
+                              <w:rPr>
+                                <w:rFonts w:ascii="Ubuntu" w:hAnsi="Ubuntu"/>
+                                <w:bCs/>
+                                <w:color w:val="0070C0"/>
+                                <w:sz w:val="28"/>
+                                <w:szCs w:val="28"/>
+                                <w14:textOutline w14:w="9525" w14:cap="flat" w14:cmpd="sng" w14:algn="ctr">
+                                  <w14:solidFill>
+                                    <w14:srgbClr w14:val="0070C0"/>
+                                  </w14:solidFill>
+                                  <w14:prstDash w14:val="solid"/>
+                                  <w14:round/>
+                                </w14:textOutline>
+                              </w:rPr>
+                            </w:pPr>
+                            <w:r>
+                              <w:rPr>
+                                <w:rFonts w:ascii="Ubuntu" w:hAnsi="Ubuntu"/>
+                                <w:bCs/>
+                                <w:color w:val="0070C0"/>
+                                <w:sz w:val="28"/>
+                                <w:szCs w:val="28"/>
+                                <w14:textOutline w14:w="9525" w14:cap="flat" w14:cmpd="sng" w14:algn="ctr">
+                                  <w14:solidFill>
+                                    <w14:srgbClr w14:val="0070C0"/>
+                                  </w14:solidFill>
+                                  <w14:prstDash w14:val="solid"/>
+                                  <w14:round/>
+                                </w14:textOutline>
+                              </w:rPr>
+                              <w:t>The smoothest page zoom on the internet.</w:t>
+                            </w:r>
+                          </w:p>
+                        </w:txbxContent>
+                      </wps:txbx>
+                      <wps:bodyPr rot="0" vert="horz" wrap="square" lIns="91440" tIns="45720" rIns="91440" bIns="45720" numCol="1" anchor="t" anchorCtr="0">
+                        <a:noAutofit/>
+                      </wps:bodyPr>
+                    </wps:wsp>
+                  </a:graphicData>
+                </a:graphic>
+                <wp14:sizeRelH relativeFrom="margin">
+                  <wp14:pctWidth>0</wp14:pctWidth>
+                </wp14:sizeRelH>
+                <wp14:sizeRelV relativeFrom="margin">
+                  <wp14:pctHeight>0</wp14:pctHeight>
+                </wp14:sizeRelV>
+              </wp:anchor>
+            </w:drawing>
+          </mc:Choice>
+          <mc:Fallback>
+            <w:pict>
+              <v:shape w14:anchorId="2353AC99" id="Text Box 41" o:spid="_x0000_s1041" type="#_x0000_t202" style="position:absolute;margin-left:0;margin-top:260.6pt;width:314.8pt;height:32pt;z-index:251679744;visibility:visible;mso-wrap-style:square;mso-width-percent:0;mso-height-percent:0;mso-wrap-distance-left:9pt;mso-wrap-distance-top:3.6pt;mso-wrap-distance-right:9pt;mso-wrap-distance-bottom:3.6pt;mso-position-horizontal:center;mso-position-horizontal-relative:margin;mso-position-vertical:absolute;mso-position-vertical-relative:text;mso-width-percent:0;mso-height-percent:0;mso-width-relative:margin;mso-height-relative:margin;v-text-anchor:top" o:gfxdata="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" filled="f" stroked="f">
+                <v:textbox>
+                  <w:txbxContent>
+                    <w:p>
+                      <w:pPr>
+                        <w:jc w:val="distribute"/>
+                        <w:rPr>
+                          <w:rFonts w:ascii="Ubuntu" w:hAnsi="Ubuntu"/>
+                          <w:bCs/>
+                          <w:color w:val="0070C0"/>
+                          <w:sz w:val="28"/>
+                          <w:szCs w:val="28"/>
+                          <w14:textOutline w14:w="9525" w14:cap="flat" w14:cmpd="sng" w14:algn="ctr">
+                            <w14:solidFill>
+                              <w14:srgbClr w14:val="0070C0"/>
+                            </w14:solidFill>
+                            <w14:prstDash w14:val="solid"/>
+                            <w14:round/>
+                          </w14:textOutline>
+                        </w:rPr>
+                      </w:pPr>
+                      <w:r>
+                        <w:rPr>
+                          <w:rFonts w:ascii="Ubuntu" w:hAnsi="Ubuntu"/>
+                          <w:bCs/>
+                          <w:color w:val="0070C0"/>
+                          <w:sz w:val="28"/>
+                          <w:szCs w:val="28"/>
+                          <w14:textOutline w14:w="9525" w14:cap="flat" w14:cmpd="sng" w14:algn="ctr">
+                            <w14:solidFill>
+                              <w14:srgbClr w14:val="0070C0"/>
+                            </w14:solidFill>
+                            <w14:prstDash w14:val="solid"/>
+                            <w14:round/>
+                          </w14:textOutline>
+                        </w:rPr>
+                        <w:t>The smoothest page zoom on the internet.</w:t>
+                      </w:r>
+                    </w:p>
+                  </w:txbxContent>
+                </v:textbox>
+                <w10:wrap type="square" anchorx="margin"/>
+              </v:shape>
+            </w:pict>
+          </mc:Fallback>
+        </mc:AlternateContent>
+      </w:r>
+    </w:p>
+    <w:p>
+      <w:pPr>
+        <w:rPr>
+          <w:lang w:val="hr-HR"/>
+        </w:rPr>
+      </w:pPr>
+      <w:r>
+        <w:rPr>
+          <w:noProof/>
+          <w:lang w:val="hr-HR"/>
+        </w:rPr>
+        <w:lastRenderedPageBreak/>
+        <mc:AlternateContent>
+          <mc:Choice Requires="wpg">
+            <w:drawing>
+              <wp:anchor distT="0" distB="0" distL="114300" distR="114300" simplePos="0" relativeHeight="251684864" behindDoc="1" locked="0" layoutInCell="1" allowOverlap="1" wp14:anchorId="5F8EEA6E" wp14:editId="08C469F0">
                 <wp:simplePos x="0" y="0"/>
                 <wp:positionH relativeFrom="column">
                   <wp:posOffset>1786618</wp:posOffset>
@@ -459,11 +2357,11 @@
           </mc:Choice>
           <mc:Fallback>
             <w:pict>
-              <v:group w14:anchorId="7F8A2393" id="Group 1" o:spid="_x0000_s1026" style="position:absolute;margin-left:140.7pt;margin-top:165.3pt;width:170.1pt;height:170.1pt;z-index:-251643904" coordsize="21600,21600" o:gfxdata="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">
-                <v:oval id="Oval 6" o:spid="_x0000_s1027" style="position:absolute;width:21600;height:21600;rotation:4182645fd;visibility:visible;mso-wrap-style:square;v-text-anchor:middle" o:gfxdata="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" filled="f" strokeweight="6pt">
+              <v:group w14:anchorId="5F8EEA6E" id="Group 1" o:spid="_x0000_s1042" style="position:absolute;margin-left:140.7pt;margin-top:165.3pt;width:170.1pt;height:170.1pt;z-index:-251631616" coordsize="21600,21600" o:gfxdata="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">
+                <v:oval id="Oval 6" o:spid="_x0000_s1043" style="position:absolute;width:21600;height:21600;rotation:4182645fd;visibility:visible;mso-wrap-style:square;v-text-anchor:middle" o:gfxdata="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" filled="f" strokeweight="6pt">
                   <v:stroke dashstyle="longDashDotDot" endcap="square"/>
                 </v:oval>
-                <v:oval id="Oval 7" o:spid="_x0000_s1028" style="position:absolute;left:1319;top:1292;width:19080;height:19080;rotation:2481467fd;visibility:visible;mso-wrap-style:square;v-text-anchor:middle" o:gfxdata="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" filled="f" strokeweight="6pt">
+                <v:oval id="Oval 7" o:spid="_x0000_s1044" style="position:absolute;left:1319;top:1292;width:19080;height:19080;rotation:2481467fd;visibility:visible;mso-wrap-style:square;v-text-anchor:middle" o:gfxdata="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" filled="f" strokeweight="6pt">
                   <v:stroke dashstyle="dash" linestyle="thinThick" joinstyle="miter" endcap="square"/>
                   <v:path arrowok="t"/>
                   <o:lock v:ext="edit" aspectratio="t"/>
@@ -477,7 +2375,7 @@
                     </w:txbxContent>
                   </v:textbox>
                 </v:oval>
-                <v:oval id="Oval 9" o:spid="_x0000_s1029" style="position:absolute;left:2354;top:2326;width:16920;height:16920;visibility:visible;mso-wrap-style:square;v-text-anchor:middle" o:gfxdata="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" filled="f" strokecolor="#d9e2f3 [660]" strokeweight="3.5pt">
+                <v:oval id="Oval 9" o:spid="_x0000_s1045" style="position:absolute;left:2354;top:2326;width:16920;height:16920;visibility:visible;mso-wrap-style:square;v-text-anchor:middle" o:gfxdata="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" filled="f" strokecolor="#d9e2f3 [660]" strokeweight="3.5pt">
                   <v:stroke joinstyle="miter" endcap="square"/>
                   <v:path arrowok="t"/>
                   <o:lock v:ext="edit" aspectratio="t"/>
@@ -490,12 +2388,13 @@
       <w:r>
         <w:rPr>
           <w:noProof/>
+          <w:color w:val="1F4788"/>
           <w:lang w:val="hr-HR"/>
         </w:rPr>
         <mc:AlternateContent>
           <mc:Choice Requires="wpg">
             <w:drawing>
-              <wp:anchor distT="0" distB="0" distL="114300" distR="114300" simplePos="0" relativeHeight="251664384" behindDoc="0" locked="0" layoutInCell="1" allowOverlap="1" wp14:anchorId="2278B7F5" wp14:editId="698F05ED">
+              <wp:anchor distT="0" distB="0" distL="114300" distR="114300" simplePos="0" relativeHeight="251682816" behindDoc="0" locked="0" layoutInCell="1" allowOverlap="1" wp14:anchorId="7220C5D8" wp14:editId="6E52EF5E">
                 <wp:simplePos x="0" y="0"/>
                 <wp:positionH relativeFrom="column">
                   <wp:posOffset>809625</wp:posOffset>
@@ -549,7 +2448,7 @@
                                 <w:rPr>
                                   <w:rFonts w:ascii="Arial Narrow" w:hAnsi="Arial Narrow"/>
                                   <w:b/>
-                                  <w:color w:val="5B9BD5" w:themeColor="accent5"/>
+                                  <w:color w:val="1F4788"/>
                                   <w:sz w:val="96"/>
                                   <w:szCs w:val="96"/>
                                   <w14:shadow w14:blurRad="12700" w14:dist="38100" w14:dir="2700000" w14:sx="100000" w14:sy="100000" w14:kx="0" w14:ky="0" w14:algn="tl">
@@ -571,7 +2470,7 @@
                                 <w:rPr>
                                   <w:rFonts w:ascii="Ubuntu" w:hAnsi="Ubuntu"/>
                                   <w:b/>
-                                  <w:color w:val="5B9BD5" w:themeColor="accent5"/>
+                                  <w:color w:val="1F4788"/>
                                   <w:sz w:val="96"/>
                                   <w:szCs w:val="96"/>
                                   <w14:shadow w14:blurRad="12700" w14:dist="38100" w14:dir="2700000" w14:sx="100000" w14:sy="100000" w14:kx="0" w14:ky="0" w14:algn="tl">
@@ -581,9 +2480,7 @@
                                     </w14:schemeClr>
                                   </w14:shadow>
                                   <w14:textOutline w14:w="9525" w14:cap="flat" w14:cmpd="sng" w14:algn="ctr">
-                                    <w14:solidFill>
-                                      <w14:schemeClr w14:val="bg1"/>
-                                    </w14:solidFill>
+                                    <w14:noFill/>
                                     <w14:prstDash w14:val="solid"/>
                                     <w14:round/>
                                   </w14:textOutline>
@@ -626,7 +2523,7 @@
                                 <w:rPr>
                                   <w:rFonts w:ascii="Arial Narrow" w:hAnsi="Arial Narrow"/>
                                   <w:b/>
-                                  <w:color w:val="5B9BD5" w:themeColor="accent5"/>
+                                  <w:color w:val="1F4788"/>
                                   <w:sz w:val="96"/>
                                   <w:szCs w:val="96"/>
                                   <w14:shadow w14:blurRad="12700" w14:dist="38100" w14:dir="2700000" w14:sx="100000" w14:sy="100000" w14:kx="0" w14:ky="0" w14:algn="tl">
@@ -636,9 +2533,7 @@
                                     </w14:schemeClr>
                                   </w14:shadow>
                                   <w14:textOutline w14:w="9525" w14:cap="flat" w14:cmpd="sng" w14:algn="ctr">
-                                    <w14:solidFill>
-                                      <w14:schemeClr w14:val="bg1"/>
-                                    </w14:solidFill>
+                                    <w14:noFill/>
                                     <w14:prstDash w14:val="solid"/>
                                     <w14:round/>
                                   </w14:textOutline>
@@ -648,7 +2543,7 @@
                                 <w:rPr>
                                   <w:rFonts w:ascii="Ubuntu" w:hAnsi="Ubuntu"/>
                                   <w:b/>
-                                  <w:color w:val="5B9BD5" w:themeColor="accent5"/>
+                                  <w:color w:val="1F4788"/>
                                   <w:sz w:val="96"/>
                                   <w:szCs w:val="96"/>
                                   <w14:shadow w14:blurRad="12700" w14:dist="38100" w14:dir="2700000" w14:sx="100000" w14:sy="100000" w14:kx="0" w14:ky="0" w14:algn="tl">
@@ -658,9 +2553,7 @@
                                     </w14:schemeClr>
                                   </w14:shadow>
                                   <w14:textOutline w14:w="9525" w14:cap="flat" w14:cmpd="sng" w14:algn="ctr">
-                                    <w14:solidFill>
-                                      <w14:schemeClr w14:val="bg1"/>
-                                    </w14:solidFill>
+                                    <w14:noFill/>
                                     <w14:prstDash w14:val="solid"/>
                                     <w14:round/>
                                   </w14:textOutline>
@@ -687,12 +2580,8 @@
           </mc:Choice>
           <mc:Fallback>
             <w:pict>
-              <v:group w14:anchorId="2278B7F5" id="Group 10" o:spid="_x0000_s1030" style="position:absolute;margin-left:63.75pt;margin-top:206.25pt;width:322.3pt;height:57.45pt;z-index:251664384" coordsize="40932,7297" o:gfxdata="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">
-                <v:shapetype id="_x0000_t202" coordsize="21600,21600" o:spt="202" path="m,l,21600r21600,l21600,xe">
-                  <v:stroke joinstyle="miter"/>
-                  <v:path gradientshapeok="t" o:connecttype="rect"/>
-                </v:shapetype>
-                <v:shape id="Text Box 2" o:spid="_x0000_s1031" type="#_x0000_t202" style="position:absolute;left:22860;top:47;width:18072;height:7250;visibility:visible;mso-wrap-style:square;v-text-anchor:top" o:gfxdata="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" filled="f" stroked="f">
+              <v:group w14:anchorId="7220C5D8" id="Group 10" o:spid="_x0000_s1046" style="position:absolute;margin-left:63.75pt;margin-top:206.25pt;width:322.3pt;height:57.45pt;z-index:251682816" coordsize="40932,7297" o:gfxdata="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">
+                <v:shape id="Text Box 2" o:spid="_x0000_s1047" type="#_x0000_t202" style="position:absolute;left:22860;top:47;width:18072;height:7250;visibility:visible;mso-wrap-style:square;v-text-anchor:top" o:gfxdata="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" filled="f" stroked="f">
                   <v:textbox>
                     <w:txbxContent>
                       <w:p>
@@ -701,7 +2590,7 @@
                           <w:rPr>
                             <w:rFonts w:ascii="Arial Narrow" w:hAnsi="Arial Narrow"/>
                             <w:b/>
-                            <w:color w:val="5B9BD5" w:themeColor="accent5"/>
+                            <w:color w:val="1F4788"/>
                             <w:sz w:val="96"/>
                             <w:szCs w:val="96"/>
                             <w14:shadow w14:blurRad="12700" w14:dist="38100" w14:dir="2700000" w14:sx="100000" w14:sy="100000" w14:kx="0" w14:ky="0" w14:algn="tl">
@@ -723,7 +2612,7 @@
                           <w:rPr>
                             <w:rFonts w:ascii="Ubuntu" w:hAnsi="Ubuntu"/>
                             <w:b/>
-                            <w:color w:val="5B9BD5" w:themeColor="accent5"/>
+                            <w:color w:val="1F4788"/>
                             <w:sz w:val="96"/>
                             <w:szCs w:val="96"/>
                             <w14:shadow w14:blurRad="12700" w14:dist="38100" w14:dir="2700000" w14:sx="100000" w14:sy="100000" w14:kx="0" w14:ky="0" w14:algn="tl">
@@ -733,9 +2622,7 @@
                               </w14:schemeClr>
                             </w14:shadow>
                             <w14:textOutline w14:w="9525" w14:cap="flat" w14:cmpd="sng" w14:algn="ctr">
-                              <w14:solidFill>
-                                <w14:schemeClr w14:val="bg1"/>
-                              </w14:solidFill>
+                              <w14:noFill/>
                               <w14:prstDash w14:val="solid"/>
                               <w14:round/>
                             </w14:textOutline>
@@ -746,7 +2633,7 @@
                     </w:txbxContent>
                   </v:textbox>
                 </v:shape>
-                <v:shape id="Text Box 3" o:spid="_x0000_s1032" type="#_x0000_t202" style="position:absolute;width:23768;height:7245;visibility:visible;mso-wrap-style:square;v-text-anchor:top" o:gfxdata="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" filled="f" stroked="f">
+                <v:shape id="Text Box 3" o:spid="_x0000_s1048" type="#_x0000_t202" style="position:absolute;width:23768;height:7245;visibility:visible;mso-wrap-style:square;v-text-anchor:top" o:gfxdata="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" filled="f" stroked="f">
                   <v:textbox>
                     <w:txbxContent>
                       <w:p>
@@ -755,7 +2642,7 @@
                           <w:rPr>
                             <w:rFonts w:ascii="Arial Narrow" w:hAnsi="Arial Narrow"/>
                             <w:b/>
-                            <w:color w:val="5B9BD5" w:themeColor="accent5"/>
+                            <w:color w:val="1F4788"/>
                             <w:sz w:val="96"/>
                             <w:szCs w:val="96"/>
                             <w14:shadow w14:blurRad="12700" w14:dist="38100" w14:dir="2700000" w14:sx="100000" w14:sy="100000" w14:kx="0" w14:ky="0" w14:algn="tl">
@@ -765,9 +2652,7 @@
                               </w14:schemeClr>
                             </w14:shadow>
                             <w14:textOutline w14:w="9525" w14:cap="flat" w14:cmpd="sng" w14:algn="ctr">
-                              <w14:solidFill>
-                                <w14:schemeClr w14:val="bg1"/>
-                              </w14:solidFill>
+                              <w14:noFill/>
                               <w14:prstDash w14:val="solid"/>
                               <w14:round/>
                             </w14:textOutline>
@@ -777,7 +2662,7 @@
                           <w:rPr>
                             <w:rFonts w:ascii="Ubuntu" w:hAnsi="Ubuntu"/>
                             <w:b/>
-                            <w:color w:val="5B9BD5" w:themeColor="accent5"/>
+                            <w:color w:val="1F4788"/>
                             <w:sz w:val="96"/>
                             <w:szCs w:val="96"/>
                             <w14:shadow w14:blurRad="12700" w14:dist="38100" w14:dir="2700000" w14:sx="100000" w14:sy="100000" w14:kx="0" w14:ky="0" w14:algn="tl">
@@ -787,9 +2672,7 @@
                               </w14:schemeClr>
                             </w14:shadow>
                             <w14:textOutline w14:w="9525" w14:cap="flat" w14:cmpd="sng" w14:algn="ctr">
-                              <w14:solidFill>
-                                <w14:schemeClr w14:val="bg1"/>
-                              </w14:solidFill>
+                              <w14:noFill/>
                               <w14:prstDash w14:val="solid"/>
                               <w14:round/>
                             </w14:textOutline>
@@ -809,12 +2692,13 @@
       <w:r>
         <w:rPr>
           <w:noProof/>
+          <w:color w:val="1F4788"/>
           <w:lang w:val="hr-HR"/>
         </w:rPr>
         <mc:AlternateContent>
           <mc:Choice Requires="wps">
             <w:drawing>
-              <wp:anchor distT="45720" distB="45720" distL="114300" distR="114300" simplePos="0" relativeHeight="251666432" behindDoc="0" locked="0" layoutInCell="1" allowOverlap="1" wp14:anchorId="51AA8310" wp14:editId="5F32E056">
+              <wp:anchor distT="45720" distB="45720" distL="114300" distR="114300" simplePos="0" relativeHeight="251683840" behindDoc="0" locked="0" layoutInCell="1" allowOverlap="1" wp14:anchorId="7EB5EBBF" wp14:editId="2421EF4E">
                 <wp:simplePos x="0" y="0"/>
                 <wp:positionH relativeFrom="margin">
                   <wp:align>center</wp:align>
@@ -859,11 +2743,13 @@
                               <w:rPr>
                                 <w:rFonts w:ascii="Ubuntu" w:hAnsi="Ubuntu"/>
                                 <w:bCs/>
-                                <w:color w:val="5B9BD5" w:themeColor="accent5"/>
+                                <w:color w:val="1F4788"/>
                                 <w:sz w:val="28"/>
                                 <w:szCs w:val="28"/>
                                 <w14:textOutline w14:w="9525" w14:cap="flat" w14:cmpd="sng" w14:algn="ctr">
-                                  <w14:noFill/>
+                                  <w14:solidFill>
+                                    <w14:srgbClr w14:val="1F4788"/>
+                                  </w14:solidFill>
                                   <w14:prstDash w14:val="solid"/>
                                   <w14:round/>
                                 </w14:textOutline>
@@ -873,11 +2759,13 @@
                               <w:rPr>
                                 <w:rFonts w:ascii="Ubuntu" w:hAnsi="Ubuntu"/>
                                 <w:bCs/>
-                                <w:color w:val="5B9BD5" w:themeColor="accent5"/>
+                                <w:color w:val="1F4788"/>
                                 <w:sz w:val="28"/>
                                 <w:szCs w:val="28"/>
                                 <w14:textOutline w14:w="9525" w14:cap="flat" w14:cmpd="sng" w14:algn="ctr">
-                                  <w14:noFill/>
+                                  <w14:solidFill>
+                                    <w14:srgbClr w14:val="1F4788"/>
+                                  </w14:solidFill>
                                   <w14:prstDash w14:val="solid"/>
                                   <w14:round/>
                                 </w14:textOutline>
@@ -904,7 +2792,7 @@
           </mc:Choice>
           <mc:Fallback>
             <w:pict>
-              <v:shape w14:anchorId="51AA8310" id="Text Box 4" o:spid="_x0000_s1033" type="#_x0000_t202" style="position:absolute;margin-left:0;margin-top:260.6pt;width:314.8pt;height:32pt;z-index:251666432;visibility:visible;mso-wrap-style:square;mso-width-percent:0;mso-height-percent:0;mso-wrap-distance-left:9pt;mso-wrap-distance-top:3.6pt;mso-wrap-distance-right:9pt;mso-wrap-distance-bottom:3.6pt;mso-position-horizontal:center;mso-position-horizontal-relative:margin;mso-position-vertical:absolute;mso-position-vertical-relative:text;mso-width-percent:0;mso-height-percent:0;mso-width-relative:margin;mso-height-relative:margin;v-text-anchor:top" o:gfxdata="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" filled="f" stroked="f">
+              <v:shape w14:anchorId="7EB5EBBF" id="Text Box 4" o:spid="_x0000_s1049" type="#_x0000_t202" style="position:absolute;margin-left:0;margin-top:260.6pt;width:314.8pt;height:32pt;z-index:251683840;visibility:visible;mso-wrap-style:square;mso-width-percent:0;mso-height-percent:0;mso-wrap-distance-left:9pt;mso-wrap-distance-top:3.6pt;mso-wrap-distance-right:9pt;mso-wrap-distance-bottom:3.6pt;mso-position-horizontal:center;mso-position-horizontal-relative:margin;mso-position-vertical:absolute;mso-position-vertical-relative:text;mso-width-percent:0;mso-height-percent:0;mso-width-relative:margin;mso-height-relative:margin;v-text-anchor:top" o:gfxdata="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" filled="f" stroked="f">
                 <v:textbox>
                   <w:txbxContent>
                     <w:p>
@@ -913,11 +2801,13 @@
                         <w:rPr>
                           <w:rFonts w:ascii="Ubuntu" w:hAnsi="Ubuntu"/>
                           <w:bCs/>
-                          <w:color w:val="5B9BD5" w:themeColor="accent5"/>
+                          <w:color w:val="1F4788"/>
                           <w:sz w:val="28"/>
                           <w:szCs w:val="28"/>
                           <w14:textOutline w14:w="9525" w14:cap="flat" w14:cmpd="sng" w14:algn="ctr">
-                            <w14:noFill/>
+                            <w14:solidFill>
+                              <w14:srgbClr w14:val="1F4788"/>
+                            </w14:solidFill>
                             <w14:prstDash w14:val="solid"/>
                             <w14:round/>
                           </w14:textOutline>
@@ -927,7 +2817,954 @@
                         <w:rPr>
                           <w:rFonts w:ascii="Ubuntu" w:hAnsi="Ubuntu"/>
                           <w:bCs/>
-                          <w:color w:val="5B9BD5" w:themeColor="accent5"/>
+                          <w:color w:val="1F4788"/>
+                          <w:sz w:val="28"/>
+                          <w:szCs w:val="28"/>
+                          <w14:textOutline w14:w="9525" w14:cap="flat" w14:cmpd="sng" w14:algn="ctr">
+                            <w14:solidFill>
+                              <w14:srgbClr w14:val="1F4788"/>
+                            </w14:solidFill>
+                            <w14:prstDash w14:val="solid"/>
+                            <w14:round/>
+                          </w14:textOutline>
+                        </w:rPr>
+                        <w:t>The smoothest page zoom on the internet.</w:t>
+                      </w:r>
+                    </w:p>
+                  </w:txbxContent>
+                </v:textbox>
+                <w10:wrap type="square" anchorx="margin"/>
+              </v:shape>
+            </w:pict>
+          </mc:Fallback>
+        </mc:AlternateContent>
+      </w:r>
+    </w:p>
+    <w:p>
+      <w:pPr>
+        <w:rPr>
+          <w:lang w:val="hr-HR"/>
+        </w:rPr>
+      </w:pPr>
+      <w:r>
+        <w:rPr>
+          <w:lang w:val="hr-HR"/>
+        </w:rPr>
+        <w:br w:type="page"/>
+      </w:r>
+    </w:p>
+    <w:p>
+      <w:pPr>
+        <w:rPr>
+          <w:lang w:val="hr-HR"/>
+        </w:rPr>
+      </w:pPr>
+      <w:r>
+        <w:rPr>
+          <w:noProof/>
+          <w:lang w:val="hr-HR"/>
+        </w:rPr>
+        <w:lastRenderedPageBreak/>
+        <mc:AlternateContent>
+          <mc:Choice Requires="wpg">
+            <w:drawing>
+              <wp:anchor distT="0" distB="0" distL="114300" distR="114300" simplePos="0" relativeHeight="251688960" behindDoc="1" locked="0" layoutInCell="1" allowOverlap="1" wp14:anchorId="1BB793B9" wp14:editId="47730358">
+                <wp:simplePos x="0" y="0"/>
+                <wp:positionH relativeFrom="column">
+                  <wp:posOffset>1781810</wp:posOffset>
+                </wp:positionH>
+                <wp:positionV relativeFrom="paragraph">
+                  <wp:posOffset>2099310</wp:posOffset>
+                </wp:positionV>
+                <wp:extent cx="2160000" cy="2160000"/>
+                <wp:effectExtent l="57150" t="57150" r="31115" b="50165"/>
+                <wp:wrapNone/>
+                <wp:docPr id="50" name="Group 50"/>
+                <wp:cNvGraphicFramePr/>
+                <a:graphic xmlns:a="http://schemas.openxmlformats.org/drawingml/2006/main">
+                  <a:graphicData uri="http://schemas.microsoft.com/office/word/2010/wordprocessingGroup">
+                    <wpg:wgp>
+                      <wpg:cNvGrpSpPr/>
+                      <wpg:grpSpPr>
+                        <a:xfrm>
+                          <a:off x="0" y="0"/>
+                          <a:ext cx="2160000" cy="2160000"/>
+                          <a:chOff x="0" y="0"/>
+                          <a:chExt cx="2160000" cy="2160000"/>
+                        </a:xfrm>
+                      </wpg:grpSpPr>
+                      <wps:wsp>
+                        <wps:cNvPr id="51" name="Oval 51"/>
+                        <wps:cNvSpPr/>
+                        <wps:spPr>
+                          <a:xfrm rot="3829326">
+                            <a:off x="0" y="0"/>
+                            <a:ext cx="2160000" cy="2160000"/>
+                          </a:xfrm>
+                          <a:prstGeom prst="ellipse">
+                            <a:avLst/>
+                          </a:prstGeom>
+                          <a:noFill/>
+                          <a:ln w="76200" cap="sq" cmpd="sng">
+                            <a:gradFill>
+                              <a:gsLst>
+                                <a:gs pos="0">
+                                  <a:schemeClr val="accent1">
+                                    <a:lumMod val="5000"/>
+                                    <a:lumOff val="95000"/>
+                                  </a:schemeClr>
+                                </a:gs>
+                                <a:gs pos="74000">
+                                  <a:schemeClr val="accent1">
+                                    <a:lumMod val="45000"/>
+                                    <a:lumOff val="55000"/>
+                                  </a:schemeClr>
+                                </a:gs>
+                                <a:gs pos="83000">
+                                  <a:schemeClr val="accent1">
+                                    <a:lumMod val="45000"/>
+                                    <a:lumOff val="55000"/>
+                                  </a:schemeClr>
+                                </a:gs>
+                                <a:gs pos="100000">
+                                  <a:schemeClr val="accent1">
+                                    <a:lumMod val="30000"/>
+                                    <a:lumOff val="70000"/>
+                                  </a:schemeClr>
+                                </a:gs>
+                              </a:gsLst>
+                              <a:lin ang="1800000" scaled="0"/>
+                            </a:gradFill>
+                            <a:prstDash val="lgDashDotDot"/>
+                            <a:round/>
+                            <a:extLst>
+                              <a:ext uri="{C807C97D-BFC1-408E-A445-0C87EB9F89A2}">
+                                <ask:lineSketchStyleProps xmlns:ask="http://schemas.microsoft.com/office/drawing/2018/sketchyshapes" sd="1219033472">
+                                  <a:custGeom>
+                                    <a:avLst/>
+                                    <a:gdLst>
+                                      <a:gd name="connsiteX0" fmla="*/ 0 w 2160000"/>
+                                      <a:gd name="connsiteY0" fmla="*/ 1080000 h 2160000"/>
+                                      <a:gd name="connsiteX1" fmla="*/ 1080000 w 2160000"/>
+                                      <a:gd name="connsiteY1" fmla="*/ 0 h 2160000"/>
+                                      <a:gd name="connsiteX2" fmla="*/ 2160000 w 2160000"/>
+                                      <a:gd name="connsiteY2" fmla="*/ 1080000 h 2160000"/>
+                                      <a:gd name="connsiteX3" fmla="*/ 1080000 w 2160000"/>
+                                      <a:gd name="connsiteY3" fmla="*/ 2160000 h 2160000"/>
+                                      <a:gd name="connsiteX4" fmla="*/ 0 w 2160000"/>
+                                      <a:gd name="connsiteY4" fmla="*/ 1080000 h 2160000"/>
+                                    </a:gdLst>
+                                    <a:ahLst/>
+                                    <a:cxnLst>
+                                      <a:cxn ang="0">
+                                        <a:pos x="connsiteX0" y="connsiteY0"/>
+                                      </a:cxn>
+                                      <a:cxn ang="0">
+                                        <a:pos x="connsiteX1" y="connsiteY1"/>
+                                      </a:cxn>
+                                      <a:cxn ang="0">
+                                        <a:pos x="connsiteX2" y="connsiteY2"/>
+                                      </a:cxn>
+                                      <a:cxn ang="0">
+                                        <a:pos x="connsiteX3" y="connsiteY3"/>
+                                      </a:cxn>
+                                      <a:cxn ang="0">
+                                        <a:pos x="connsiteX4" y="connsiteY4"/>
+                                      </a:cxn>
+                                    </a:cxnLst>
+                                    <a:rect l="l" t="t" r="r" b="b"/>
+                                    <a:pathLst>
+                                      <a:path w="2160000" h="2160000" extrusionOk="0">
+                                        <a:moveTo>
+                                          <a:pt x="0" y="1080000"/>
+                                        </a:moveTo>
+                                        <a:cubicBezTo>
+                                          <a:pt x="-70752" y="439891"/>
+                                          <a:pt x="377212" y="39904"/>
+                                          <a:pt x="1080000" y="0"/>
+                                        </a:cubicBezTo>
+                                        <a:cubicBezTo>
+                                          <a:pt x="1752417" y="15989"/>
+                                          <a:pt x="2119717" y="484813"/>
+                                          <a:pt x="2160000" y="1080000"/>
+                                        </a:cubicBezTo>
+                                        <a:cubicBezTo>
+                                          <a:pt x="2036285" y="1797282"/>
+                                          <a:pt x="1659251" y="2255161"/>
+                                          <a:pt x="1080000" y="2160000"/>
+                                        </a:cubicBezTo>
+                                        <a:cubicBezTo>
+                                          <a:pt x="458099" y="2146085"/>
+                                          <a:pt x="114438" y="1731147"/>
+                                          <a:pt x="0" y="1080000"/>
+                                        </a:cubicBezTo>
+                                        <a:close/>
+                                      </a:path>
+                                    </a:pathLst>
+                                  </a:custGeom>
+                                  <ask:type>
+                                    <ask:lineSketchNone/>
+                                  </ask:type>
+                                </ask:lineSketchStyleProps>
+                              </a:ext>
+                            </a:extLst>
+                          </a:ln>
+                        </wps:spPr>
+                        <wps:style>
+                          <a:lnRef idx="2">
+                            <a:schemeClr val="accent1">
+                              <a:shade val="50000"/>
+                            </a:schemeClr>
+                          </a:lnRef>
+                          <a:fillRef idx="1">
+                            <a:schemeClr val="accent1"/>
+                          </a:fillRef>
+                          <a:effectRef idx="0">
+                            <a:schemeClr val="accent1"/>
+                          </a:effectRef>
+                          <a:fontRef idx="minor">
+                            <a:schemeClr val="lt1"/>
+                          </a:fontRef>
+                        </wps:style>
+                        <wps:bodyPr rot="0" spcFirstLastPara="0" vertOverflow="overflow" horzOverflow="overflow" vert="horz" wrap="square" lIns="91440" tIns="45720" rIns="91440" bIns="45720" numCol="1" spcCol="0" rtlCol="0" fromWordArt="0" anchor="ctr" anchorCtr="0" forceAA="0" compatLnSpc="1">
+                          <a:prstTxWarp prst="textNoShape">
+                            <a:avLst/>
+                          </a:prstTxWarp>
+                          <a:noAutofit/>
+                        </wps:bodyPr>
+                      </wps:wsp>
+                      <wps:wsp>
+                        <wps:cNvPr id="52" name="Oval 52"/>
+                        <wps:cNvSpPr>
+                          <a:spLocks noChangeAspect="1"/>
+                        </wps:cNvSpPr>
+                        <wps:spPr>
+                          <a:xfrm rot="2271851">
+                            <a:off x="131989" y="129268"/>
+                            <a:ext cx="1908000" cy="1908000"/>
+                          </a:xfrm>
+                          <a:prstGeom prst="ellipse">
+                            <a:avLst/>
+                          </a:prstGeom>
+                          <a:noFill/>
+                          <a:ln w="76200" cap="sq" cmpd="thinThick">
+                            <a:gradFill>
+                              <a:gsLst>
+                                <a:gs pos="0">
+                                  <a:schemeClr val="accent1">
+                                    <a:lumMod val="5000"/>
+                                    <a:lumOff val="95000"/>
+                                  </a:schemeClr>
+                                </a:gs>
+                                <a:gs pos="74000">
+                                  <a:schemeClr val="accent1">
+                                    <a:lumMod val="45000"/>
+                                    <a:lumOff val="55000"/>
+                                  </a:schemeClr>
+                                </a:gs>
+                                <a:gs pos="83000">
+                                  <a:schemeClr val="accent1">
+                                    <a:lumMod val="45000"/>
+                                    <a:lumOff val="55000"/>
+                                  </a:schemeClr>
+                                </a:gs>
+                                <a:gs pos="100000">
+                                  <a:schemeClr val="accent1">
+                                    <a:lumMod val="30000"/>
+                                    <a:lumOff val="70000"/>
+                                  </a:schemeClr>
+                                </a:gs>
+                              </a:gsLst>
+                              <a:lin ang="15000000" scaled="0"/>
+                            </a:gradFill>
+                            <a:prstDash val="dash"/>
+                            <a:miter lim="800000"/>
+                            <a:extLst>
+                              <a:ext uri="{C807C97D-BFC1-408E-A445-0C87EB9F89A2}">
+                                <ask:lineSketchStyleProps xmlns:ask="http://schemas.microsoft.com/office/drawing/2018/sketchyshapes" sd="1219033472">
+                                  <a:custGeom>
+                                    <a:avLst/>
+                                    <a:gdLst>
+                                      <a:gd name="connsiteX0" fmla="*/ 0 w 2160000"/>
+                                      <a:gd name="connsiteY0" fmla="*/ 1080000 h 2160000"/>
+                                      <a:gd name="connsiteX1" fmla="*/ 1080000 w 2160000"/>
+                                      <a:gd name="connsiteY1" fmla="*/ 0 h 2160000"/>
+                                      <a:gd name="connsiteX2" fmla="*/ 2160000 w 2160000"/>
+                                      <a:gd name="connsiteY2" fmla="*/ 1080000 h 2160000"/>
+                                      <a:gd name="connsiteX3" fmla="*/ 1080000 w 2160000"/>
+                                      <a:gd name="connsiteY3" fmla="*/ 2160000 h 2160000"/>
+                                      <a:gd name="connsiteX4" fmla="*/ 0 w 2160000"/>
+                                      <a:gd name="connsiteY4" fmla="*/ 1080000 h 2160000"/>
+                                    </a:gdLst>
+                                    <a:ahLst/>
+                                    <a:cxnLst>
+                                      <a:cxn ang="0">
+                                        <a:pos x="connsiteX0" y="connsiteY0"/>
+                                      </a:cxn>
+                                      <a:cxn ang="0">
+                                        <a:pos x="connsiteX1" y="connsiteY1"/>
+                                      </a:cxn>
+                                      <a:cxn ang="0">
+                                        <a:pos x="connsiteX2" y="connsiteY2"/>
+                                      </a:cxn>
+                                      <a:cxn ang="0">
+                                        <a:pos x="connsiteX3" y="connsiteY3"/>
+                                      </a:cxn>
+                                      <a:cxn ang="0">
+                                        <a:pos x="connsiteX4" y="connsiteY4"/>
+                                      </a:cxn>
+                                    </a:cxnLst>
+                                    <a:rect l="l" t="t" r="r" b="b"/>
+                                    <a:pathLst>
+                                      <a:path w="2160000" h="2160000" extrusionOk="0">
+                                        <a:moveTo>
+                                          <a:pt x="0" y="1080000"/>
+                                        </a:moveTo>
+                                        <a:cubicBezTo>
+                                          <a:pt x="-70752" y="439891"/>
+                                          <a:pt x="377212" y="39904"/>
+                                          <a:pt x="1080000" y="0"/>
+                                        </a:cubicBezTo>
+                                        <a:cubicBezTo>
+                                          <a:pt x="1752417" y="15989"/>
+                                          <a:pt x="2119717" y="484813"/>
+                                          <a:pt x="2160000" y="1080000"/>
+                                        </a:cubicBezTo>
+                                        <a:cubicBezTo>
+                                          <a:pt x="2036285" y="1797282"/>
+                                          <a:pt x="1659251" y="2255161"/>
+                                          <a:pt x="1080000" y="2160000"/>
+                                        </a:cubicBezTo>
+                                        <a:cubicBezTo>
+                                          <a:pt x="458099" y="2146085"/>
+                                          <a:pt x="114438" y="1731147"/>
+                                          <a:pt x="0" y="1080000"/>
+                                        </a:cubicBezTo>
+                                        <a:close/>
+                                      </a:path>
+                                    </a:pathLst>
+                                  </a:custGeom>
+                                  <ask:type>
+                                    <ask:lineSketchNone/>
+                                  </ask:type>
+                                </ask:lineSketchStyleProps>
+                              </a:ext>
+                            </a:extLst>
+                          </a:ln>
+                        </wps:spPr>
+                        <wps:style>
+                          <a:lnRef idx="2">
+                            <a:schemeClr val="accent1">
+                              <a:shade val="50000"/>
+                            </a:schemeClr>
+                          </a:lnRef>
+                          <a:fillRef idx="1">
+                            <a:schemeClr val="accent1"/>
+                          </a:fillRef>
+                          <a:effectRef idx="0">
+                            <a:schemeClr val="accent1"/>
+                          </a:effectRef>
+                          <a:fontRef idx="minor">
+                            <a:schemeClr val="lt1"/>
+                          </a:fontRef>
+                        </wps:style>
+                        <wps:txbx>
+                          <w:txbxContent>
+                            <w:p>
+                              <w:pPr>
+                                <w:jc w:val="center"/>
+                              </w:pPr>
+                            </w:p>
+                          </w:txbxContent>
+                        </wps:txbx>
+                        <wps:bodyPr rot="0" spcFirstLastPara="0" vertOverflow="overflow" horzOverflow="overflow" vert="horz" wrap="square" lIns="91440" tIns="45720" rIns="91440" bIns="45720" numCol="1" spcCol="0" rtlCol="0" fromWordArt="0" anchor="ctr" anchorCtr="0" forceAA="0" compatLnSpc="1">
+                          <a:prstTxWarp prst="textNoShape">
+                            <a:avLst/>
+                          </a:prstTxWarp>
+                          <a:noAutofit/>
+                        </wps:bodyPr>
+                      </wps:wsp>
+                      <wps:wsp>
+                        <wps:cNvPr id="53" name="Oval 53"/>
+                        <wps:cNvSpPr>
+                          <a:spLocks noChangeAspect="1"/>
+                        </wps:cNvSpPr>
+                        <wps:spPr>
+                          <a:xfrm>
+                            <a:off x="235403" y="232682"/>
+                            <a:ext cx="1692000" cy="1692000"/>
+                          </a:xfrm>
+                          <a:prstGeom prst="ellipse">
+                            <a:avLst/>
+                          </a:prstGeom>
+                          <a:noFill/>
+                          <a:ln w="44450" cap="sq" cmpd="sng">
+                            <a:solidFill>
+                              <a:schemeClr val="accent1">
+                                <a:lumMod val="20000"/>
+                                <a:lumOff val="80000"/>
+                              </a:schemeClr>
+                            </a:solidFill>
+                            <a:prstDash val="solid"/>
+                            <a:miter lim="800000"/>
+                            <a:extLst>
+                              <a:ext uri="{C807C97D-BFC1-408E-A445-0C87EB9F89A2}">
+                                <ask:lineSketchStyleProps xmlns:ask="http://schemas.microsoft.com/office/drawing/2018/sketchyshapes" sd="1219033472">
+                                  <a:custGeom>
+                                    <a:avLst/>
+                                    <a:gdLst>
+                                      <a:gd name="connsiteX0" fmla="*/ 0 w 2160000"/>
+                                      <a:gd name="connsiteY0" fmla="*/ 1080000 h 2160000"/>
+                                      <a:gd name="connsiteX1" fmla="*/ 1080000 w 2160000"/>
+                                      <a:gd name="connsiteY1" fmla="*/ 0 h 2160000"/>
+                                      <a:gd name="connsiteX2" fmla="*/ 2160000 w 2160000"/>
+                                      <a:gd name="connsiteY2" fmla="*/ 1080000 h 2160000"/>
+                                      <a:gd name="connsiteX3" fmla="*/ 1080000 w 2160000"/>
+                                      <a:gd name="connsiteY3" fmla="*/ 2160000 h 2160000"/>
+                                      <a:gd name="connsiteX4" fmla="*/ 0 w 2160000"/>
+                                      <a:gd name="connsiteY4" fmla="*/ 1080000 h 2160000"/>
+                                    </a:gdLst>
+                                    <a:ahLst/>
+                                    <a:cxnLst>
+                                      <a:cxn ang="0">
+                                        <a:pos x="connsiteX0" y="connsiteY0"/>
+                                      </a:cxn>
+                                      <a:cxn ang="0">
+                                        <a:pos x="connsiteX1" y="connsiteY1"/>
+                                      </a:cxn>
+                                      <a:cxn ang="0">
+                                        <a:pos x="connsiteX2" y="connsiteY2"/>
+                                      </a:cxn>
+                                      <a:cxn ang="0">
+                                        <a:pos x="connsiteX3" y="connsiteY3"/>
+                                      </a:cxn>
+                                      <a:cxn ang="0">
+                                        <a:pos x="connsiteX4" y="connsiteY4"/>
+                                      </a:cxn>
+                                    </a:cxnLst>
+                                    <a:rect l="l" t="t" r="r" b="b"/>
+                                    <a:pathLst>
+                                      <a:path w="2160000" h="2160000" extrusionOk="0">
+                                        <a:moveTo>
+                                          <a:pt x="0" y="1080000"/>
+                                        </a:moveTo>
+                                        <a:cubicBezTo>
+                                          <a:pt x="-70752" y="439891"/>
+                                          <a:pt x="377212" y="39904"/>
+                                          <a:pt x="1080000" y="0"/>
+                                        </a:cubicBezTo>
+                                        <a:cubicBezTo>
+                                          <a:pt x="1752417" y="15989"/>
+                                          <a:pt x="2119717" y="484813"/>
+                                          <a:pt x="2160000" y="1080000"/>
+                                        </a:cubicBezTo>
+                                        <a:cubicBezTo>
+                                          <a:pt x="2036285" y="1797282"/>
+                                          <a:pt x="1659251" y="2255161"/>
+                                          <a:pt x="1080000" y="2160000"/>
+                                        </a:cubicBezTo>
+                                        <a:cubicBezTo>
+                                          <a:pt x="458099" y="2146085"/>
+                                          <a:pt x="114438" y="1731147"/>
+                                          <a:pt x="0" y="1080000"/>
+                                        </a:cubicBezTo>
+                                        <a:close/>
+                                      </a:path>
+                                    </a:pathLst>
+                                  </a:custGeom>
+                                  <ask:type>
+                                    <ask:lineSketchNone/>
+                                  </ask:type>
+                                </ask:lineSketchStyleProps>
+                              </a:ext>
+                            </a:extLst>
+                          </a:ln>
+                        </wps:spPr>
+                        <wps:style>
+                          <a:lnRef idx="2">
+                            <a:schemeClr val="accent1">
+                              <a:shade val="50000"/>
+                            </a:schemeClr>
+                          </a:lnRef>
+                          <a:fillRef idx="1">
+                            <a:schemeClr val="accent1"/>
+                          </a:fillRef>
+                          <a:effectRef idx="0">
+                            <a:schemeClr val="accent1"/>
+                          </a:effectRef>
+                          <a:fontRef idx="minor">
+                            <a:schemeClr val="lt1"/>
+                          </a:fontRef>
+                        </wps:style>
+                        <wps:bodyPr rot="0" spcFirstLastPara="0" vertOverflow="overflow" horzOverflow="overflow" vert="horz" wrap="square" lIns="91440" tIns="45720" rIns="91440" bIns="45720" numCol="1" spcCol="0" rtlCol="0" fromWordArt="0" anchor="ctr" anchorCtr="0" forceAA="0" compatLnSpc="1">
+                          <a:prstTxWarp prst="textNoShape">
+                            <a:avLst/>
+                          </a:prstTxWarp>
+                          <a:noAutofit/>
+                        </wps:bodyPr>
+                      </wps:wsp>
+                    </wpg:wgp>
+                  </a:graphicData>
+                </a:graphic>
+              </wp:anchor>
+            </w:drawing>
+          </mc:Choice>
+          <mc:Fallback>
+            <w:pict>
+              <v:group w14:anchorId="1BB793B9" id="Group 50" o:spid="_x0000_s1050" style="position:absolute;margin-left:140.3pt;margin-top:165.3pt;width:170.1pt;height:170.1pt;z-index:-251627520" coordsize="21600,21600" o:gfxdata="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">
+                <v:oval id="Oval 51" o:spid="_x0000_s1051" style="position:absolute;width:21600;height:21600;rotation:4182645fd;visibility:visible;mso-wrap-style:square;v-text-anchor:middle" o:gfxdata="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" filled="f" strokeweight="6pt">
+                  <v:stroke dashstyle="longDashDotDot" endcap="square"/>
+                </v:oval>
+                <v:oval id="Oval 52" o:spid="_x0000_s1052" style="position:absolute;left:1319;top:1292;width:19080;height:19080;rotation:2481467fd;visibility:visible;mso-wrap-style:square;v-text-anchor:middle" o:gfxdata="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" filled="f" strokeweight="6pt">
+                  <v:stroke dashstyle="dash" linestyle="thinThick" joinstyle="miter" endcap="square"/>
+                  <v:path arrowok="t"/>
+                  <o:lock v:ext="edit" aspectratio="t"/>
+                  <v:textbox>
+                    <w:txbxContent>
+                      <w:p>
+                        <w:pPr>
+                          <w:jc w:val="center"/>
+                        </w:pPr>
+                      </w:p>
+                    </w:txbxContent>
+                  </v:textbox>
+                </v:oval>
+                <v:oval id="Oval 53" o:spid="_x0000_s1053" style="position:absolute;left:2354;top:2326;width:16920;height:16920;visibility:visible;mso-wrap-style:square;v-text-anchor:middle" o:gfxdata="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" filled="f" strokecolor="#d9e2f3 [660]" strokeweight="3.5pt">
+                  <v:stroke joinstyle="miter" endcap="square"/>
+                  <v:path arrowok="t"/>
+                  <o:lock v:ext="edit" aspectratio="t"/>
+                </v:oval>
+              </v:group>
+            </w:pict>
+          </mc:Fallback>
+        </mc:AlternateContent>
+      </w:r>
+    </w:p>
+    <w:p>
+      <w:pPr>
+        <w:rPr>
+          <w:lang w:val="hr-HR"/>
+        </w:rPr>
+      </w:pPr>
+      <w:r>
+        <w:rPr>
+          <w:noProof/>
+          <w:color w:val="1F4788"/>
+          <w:lang w:val="hr-HR"/>
+        </w:rPr>
+        <mc:AlternateContent>
+          <mc:Choice Requires="wpg">
+            <w:drawing>
+              <wp:anchor distT="0" distB="0" distL="114300" distR="114300" simplePos="0" relativeHeight="251686912" behindDoc="0" locked="0" layoutInCell="1" allowOverlap="1" wp14:anchorId="7292DAB5" wp14:editId="359D9EFE">
+                <wp:simplePos x="0" y="0"/>
+                <wp:positionH relativeFrom="column">
+                  <wp:posOffset>810895</wp:posOffset>
+                </wp:positionH>
+                <wp:positionV relativeFrom="paragraph">
+                  <wp:posOffset>2282825</wp:posOffset>
+                </wp:positionV>
+                <wp:extent cx="4093210" cy="778510"/>
+                <wp:effectExtent l="0" t="0" r="0" b="2540"/>
+                <wp:wrapSquare wrapText="bothSides"/>
+                <wp:docPr id="54" name="Group 54"/>
+                <wp:cNvGraphicFramePr/>
+                <a:graphic xmlns:a="http://schemas.openxmlformats.org/drawingml/2006/main">
+                  <a:graphicData uri="http://schemas.microsoft.com/office/word/2010/wordprocessingGroup">
+                    <wpg:wgp>
+                      <wpg:cNvGrpSpPr/>
+                      <wpg:grpSpPr>
+                        <a:xfrm>
+                          <a:off x="0" y="0"/>
+                          <a:ext cx="4093210" cy="778510"/>
+                          <a:chOff x="0" y="0"/>
+                          <a:chExt cx="4093210" cy="729732"/>
+                        </a:xfrm>
+                      </wpg:grpSpPr>
+                      <wps:wsp>
+                        <wps:cNvPr id="55" name="Text Box 55"/>
+                        <wps:cNvSpPr txBox="1">
+                          <a:spLocks noChangeArrowheads="1"/>
+                        </wps:cNvSpPr>
+                        <wps:spPr bwMode="auto">
+                          <a:xfrm>
+                            <a:off x="2286000" y="4763"/>
+                            <a:ext cx="1807210" cy="724969"/>
+                          </a:xfrm>
+                          <a:prstGeom prst="rect">
+                            <a:avLst/>
+                          </a:prstGeom>
+                          <a:noFill/>
+                          <a:ln w="9525">
+                            <a:noFill/>
+                            <a:miter lim="800000"/>
+                            <a:headEnd/>
+                            <a:tailEnd/>
+                          </a:ln>
+                        </wps:spPr>
+                        <wps:txbx>
+                          <w:txbxContent>
+                            <w:p>
+                              <w:pPr>
+                                <w:jc w:val="center"/>
+                                <w:rPr>
+                                  <w:rFonts w:ascii="Arial Narrow" w:hAnsi="Arial Narrow"/>
+                                  <w:b/>
+                                  <w:color w:val="E5EBF7"/>
+                                  <w:sz w:val="96"/>
+                                  <w:szCs w:val="96"/>
+                                  <w14:textOutline w14:w="9525" w14:cap="flat" w14:cmpd="sng" w14:algn="ctr">
+                                    <w14:solidFill>
+                                      <w14:schemeClr w14:val="bg1"/>
+                                    </w14:solidFill>
+                                    <w14:prstDash w14:val="solid"/>
+                                    <w14:round/>
+                                  </w14:textOutline>
+                                  <w14:props3d w14:extrusionH="57150" w14:contourW="0" w14:prstMaterial="warmMatte">
+                                    <w14:bevelT w14:w="38100" w14:h="38100" w14:prst="angle"/>
+                                  </w14:props3d>
+                                </w:rPr>
+                              </w:pPr>
+                              <w:r>
+                                <w:rPr>
+                                  <w:rFonts w:ascii="Ubuntu" w:hAnsi="Ubuntu"/>
+                                  <w:b/>
+                                  <w:color w:val="E5EBF7"/>
+                                  <w:sz w:val="96"/>
+                                  <w:szCs w:val="96"/>
+                                  <w14:textOutline w14:w="9525" w14:cap="flat" w14:cmpd="sng" w14:algn="ctr">
+                                    <w14:noFill/>
+                                    <w14:prstDash w14:val="solid"/>
+                                    <w14:round/>
+                                  </w14:textOutline>
+                                  <w14:props3d w14:extrusionH="57150" w14:contourW="0" w14:prstMaterial="warmMatte">
+                                    <w14:bevelT w14:w="38100" w14:h="38100" w14:prst="angle"/>
+                                  </w14:props3d>
+                                </w:rPr>
+                                <w:t>Zoom</w:t>
+                              </w:r>
+                            </w:p>
+                          </w:txbxContent>
+                        </wps:txbx>
+                        <wps:bodyPr rot="0" vert="horz" wrap="square" lIns="91440" tIns="45720" rIns="91440" bIns="45720" numCol="1" anchor="t" anchorCtr="0">
+                          <a:noAutofit/>
+                          <a:scene3d>
+                            <a:camera prst="orthographicFront"/>
+                            <a:lightRig rig="threePt" dir="t"/>
+                          </a:scene3d>
+                          <a:sp3d extrusionH="57150">
+                            <a:bevelT w="38100" h="38100" prst="angle"/>
+                          </a:sp3d>
+                        </wps:bodyPr>
+                      </wps:wsp>
+                      <wps:wsp>
+                        <wps:cNvPr id="56" name="Text Box 56"/>
+                        <wps:cNvSpPr txBox="1">
+                          <a:spLocks noChangeArrowheads="1"/>
+                        </wps:cNvSpPr>
+                        <wps:spPr bwMode="auto">
+                          <a:xfrm>
+                            <a:off x="0" y="0"/>
+                            <a:ext cx="2376805" cy="724535"/>
+                          </a:xfrm>
+                          <a:prstGeom prst="rect">
+                            <a:avLst/>
+                          </a:prstGeom>
+                          <a:noFill/>
+                          <a:ln w="9525">
+                            <a:noFill/>
+                            <a:miter lim="800000"/>
+                            <a:headEnd/>
+                            <a:tailEnd/>
+                          </a:ln>
+                        </wps:spPr>
+                        <wps:txbx>
+                          <w:txbxContent>
+                            <w:p>
+                              <w:pPr>
+                                <w:jc w:val="center"/>
+                                <w:rPr>
+                                  <w:rFonts w:ascii="Arial Narrow" w:hAnsi="Arial Narrow"/>
+                                  <w:b/>
+                                  <w:color w:val="E5EBF7"/>
+                                  <w:sz w:val="96"/>
+                                  <w:szCs w:val="96"/>
+                                  <w14:textOutline w14:w="9525" w14:cap="flat" w14:cmpd="sng" w14:algn="ctr">
+                                    <w14:noFill/>
+                                    <w14:prstDash w14:val="solid"/>
+                                    <w14:round/>
+                                  </w14:textOutline>
+                                  <w14:props3d w14:extrusionH="57150" w14:contourW="0" w14:prstMaterial="warmMatte">
+                                    <w14:bevelT w14:w="38100" w14:h="38100" w14:prst="angle"/>
+                                  </w14:props3d>
+                                </w:rPr>
+                              </w:pPr>
+                              <w:r>
+                                <w:rPr>
+                                  <w:rFonts w:ascii="Ubuntu" w:hAnsi="Ubuntu"/>
+                                  <w:b/>
+                                  <w:color w:val="E5EBF7"/>
+                                  <w:sz w:val="96"/>
+                                  <w:szCs w:val="96"/>
+                                  <w14:textOutline w14:w="9525" w14:cap="flat" w14:cmpd="sng" w14:algn="ctr">
+                                    <w14:noFill/>
+                                    <w14:prstDash w14:val="solid"/>
+                                    <w14:round/>
+                                  </w14:textOutline>
+                                  <w14:props3d w14:extrusionH="57150" w14:contourW="0" w14:prstMaterial="warmMatte">
+                                    <w14:bevelT w14:w="38100" w14:h="38100" w14:prst="angle"/>
+                                  </w14:props3d>
+                                </w:rPr>
+                                <w:t>Smooth</w:t>
+                              </w:r>
+                            </w:p>
+                          </w:txbxContent>
+                        </wps:txbx>
+                        <wps:bodyPr rot="0" vert="horz" wrap="square" lIns="91440" tIns="45720" rIns="91440" bIns="45720" numCol="1" anchor="t" anchorCtr="0">
+                          <a:prstTxWarp prst="textFadeRight">
+                            <a:avLst>
+                              <a:gd name="adj" fmla="val 32260"/>
+                            </a:avLst>
+                          </a:prstTxWarp>
+                          <a:noAutofit/>
+                          <a:scene3d>
+                            <a:camera prst="orthographicFront"/>
+                            <a:lightRig rig="threePt" dir="t"/>
+                          </a:scene3d>
+                          <a:sp3d extrusionH="57150">
+                            <a:bevelT w="38100" h="38100" prst="angle"/>
+                          </a:sp3d>
+                        </wps:bodyPr>
+                      </wps:wsp>
+                    </wpg:wgp>
+                  </a:graphicData>
+                </a:graphic>
+                <wp14:sizeRelV relativeFrom="margin">
+                  <wp14:pctHeight>0</wp14:pctHeight>
+                </wp14:sizeRelV>
+              </wp:anchor>
+            </w:drawing>
+          </mc:Choice>
+          <mc:Fallback>
+            <w:pict>
+              <v:group w14:anchorId="7292DAB5" id="Group 54" o:spid="_x0000_s1054" style="position:absolute;margin-left:63.85pt;margin-top:179.75pt;width:322.3pt;height:61.3pt;z-index:251686912;mso-height-relative:margin" coordsize="40932,7297" o:gfxdata="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">
+                <v:shape id="Text Box 55" o:spid="_x0000_s1055" type="#_x0000_t202" style="position:absolute;left:22860;top:47;width:18072;height:7250;visibility:visible;mso-wrap-style:square;v-text-anchor:top" o:gfxdata="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" filled="f" stroked="f">
+                  <v:textbox>
+                    <w:txbxContent>
+                      <w:p>
+                        <w:pPr>
+                          <w:jc w:val="center"/>
+                          <w:rPr>
+                            <w:rFonts w:ascii="Arial Narrow" w:hAnsi="Arial Narrow"/>
+                            <w:b/>
+                            <w:color w:val="E5EBF7"/>
+                            <w:sz w:val="96"/>
+                            <w:szCs w:val="96"/>
+                            <w14:textOutline w14:w="9525" w14:cap="flat" w14:cmpd="sng" w14:algn="ctr">
+                              <w14:solidFill>
+                                <w14:schemeClr w14:val="bg1"/>
+                              </w14:solidFill>
+                              <w14:prstDash w14:val="solid"/>
+                              <w14:round/>
+                            </w14:textOutline>
+                            <w14:props3d w14:extrusionH="57150" w14:contourW="0" w14:prstMaterial="warmMatte">
+                              <w14:bevelT w14:w="38100" w14:h="38100" w14:prst="angle"/>
+                            </w14:props3d>
+                          </w:rPr>
+                        </w:pPr>
+                        <w:r>
+                          <w:rPr>
+                            <w:rFonts w:ascii="Ubuntu" w:hAnsi="Ubuntu"/>
+                            <w:b/>
+                            <w:color w:val="E5EBF7"/>
+                            <w:sz w:val="96"/>
+                            <w:szCs w:val="96"/>
+                            <w14:textOutline w14:w="9525" w14:cap="flat" w14:cmpd="sng" w14:algn="ctr">
+                              <w14:noFill/>
+                              <w14:prstDash w14:val="solid"/>
+                              <w14:round/>
+                            </w14:textOutline>
+                            <w14:props3d w14:extrusionH="57150" w14:contourW="0" w14:prstMaterial="warmMatte">
+                              <w14:bevelT w14:w="38100" w14:h="38100" w14:prst="angle"/>
+                            </w14:props3d>
+                          </w:rPr>
+                          <w:t>Zoom</w:t>
+                        </w:r>
+                      </w:p>
+                    </w:txbxContent>
+                  </v:textbox>
+                </v:shape>
+                <v:shape id="Text Box 56" o:spid="_x0000_s1056" type="#_x0000_t202" style="position:absolute;width:23768;height:7245;visibility:visible;mso-wrap-style:square;v-text-anchor:top" o:gfxdata="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" filled="f" stroked="f">
+                  <v:textbox>
+                    <w:txbxContent>
+                      <w:p>
+                        <w:pPr>
+                          <w:jc w:val="center"/>
+                          <w:rPr>
+                            <w:rFonts w:ascii="Arial Narrow" w:hAnsi="Arial Narrow"/>
+                            <w:b/>
+                            <w:color w:val="E5EBF7"/>
+                            <w:sz w:val="96"/>
+                            <w:szCs w:val="96"/>
+                            <w14:textOutline w14:w="9525" w14:cap="flat" w14:cmpd="sng" w14:algn="ctr">
+                              <w14:noFill/>
+                              <w14:prstDash w14:val="solid"/>
+                              <w14:round/>
+                            </w14:textOutline>
+                            <w14:props3d w14:extrusionH="57150" w14:contourW="0" w14:prstMaterial="warmMatte">
+                              <w14:bevelT w14:w="38100" w14:h="38100" w14:prst="angle"/>
+                            </w14:props3d>
+                          </w:rPr>
+                        </w:pPr>
+                        <w:r>
+                          <w:rPr>
+                            <w:rFonts w:ascii="Ubuntu" w:hAnsi="Ubuntu"/>
+                            <w:b/>
+                            <w:color w:val="E5EBF7"/>
+                            <w:sz w:val="96"/>
+                            <w:szCs w:val="96"/>
+                            <w14:textOutline w14:w="9525" w14:cap="flat" w14:cmpd="sng" w14:algn="ctr">
+                              <w14:noFill/>
+                              <w14:prstDash w14:val="solid"/>
+                              <w14:round/>
+                            </w14:textOutline>
+                            <w14:props3d w14:extrusionH="57150" w14:contourW="0" w14:prstMaterial="warmMatte">
+                              <w14:bevelT w14:w="38100" w14:h="38100" w14:prst="angle"/>
+                            </w14:props3d>
+                          </w:rPr>
+                          <w:t>Smooth</w:t>
+                        </w:r>
+                      </w:p>
+                    </w:txbxContent>
+                  </v:textbox>
+                </v:shape>
+                <w10:wrap type="square"/>
+              </v:group>
+            </w:pict>
+          </mc:Fallback>
+        </mc:AlternateContent>
+      </w:r>
+      <w:r>
+        <w:rPr>
+          <w:noProof/>
+          <w:color w:val="1F4788"/>
+          <w:lang w:val="hr-HR"/>
+        </w:rPr>
+        <mc:AlternateContent>
+          <mc:Choice Requires="wps">
+            <w:drawing>
+              <wp:anchor distT="45720" distB="45720" distL="114300" distR="114300" simplePos="0" relativeHeight="251687936" behindDoc="0" locked="0" layoutInCell="1" allowOverlap="1" wp14:anchorId="70621AFE" wp14:editId="0016158B">
+                <wp:simplePos x="0" y="0"/>
+                <wp:positionH relativeFrom="margin">
+                  <wp:posOffset>861060</wp:posOffset>
+                </wp:positionH>
+                <wp:positionV relativeFrom="paragraph">
+                  <wp:posOffset>3039745</wp:posOffset>
+                </wp:positionV>
+                <wp:extent cx="3997960" cy="406400"/>
+                <wp:effectExtent l="0" t="0" r="0" b="0"/>
+                <wp:wrapSquare wrapText="bothSides"/>
+                <wp:docPr id="57" name="Text Box 57"/>
+                <wp:cNvGraphicFramePr>
+                  <a:graphicFrameLocks xmlns:a="http://schemas.openxmlformats.org/drawingml/2006/main"/>
+                </wp:cNvGraphicFramePr>
+                <a:graphic xmlns:a="http://schemas.openxmlformats.org/drawingml/2006/main">
+                  <a:graphicData uri="http://schemas.microsoft.com/office/word/2010/wordprocessingShape">
+                    <wps:wsp>
+                      <wps:cNvSpPr txBox="1">
+                        <a:spLocks noChangeArrowheads="1"/>
+                      </wps:cNvSpPr>
+                      <wps:spPr bwMode="auto">
+                        <a:xfrm>
+                          <a:off x="0" y="0"/>
+                          <a:ext cx="3997960" cy="406400"/>
+                        </a:xfrm>
+                        <a:prstGeom prst="rect">
+                          <a:avLst/>
+                        </a:prstGeom>
+                        <a:noFill/>
+                        <a:ln w="9525">
+                          <a:noFill/>
+                          <a:miter lim="800000"/>
+                          <a:headEnd/>
+                          <a:tailEnd/>
+                        </a:ln>
+                      </wps:spPr>
+                      <wps:txbx>
+                        <w:txbxContent>
+                          <w:p>
+                            <w:pPr>
+                              <w:jc w:val="distribute"/>
+                              <w:rPr>
+                                <w:rFonts w:ascii="Ubuntu" w:hAnsi="Ubuntu"/>
+                                <w:b/>
+                                <w:color w:val="D9D9D9" w:themeColor="background1" w:themeShade="D9"/>
+                                <w:sz w:val="28"/>
+                                <w:szCs w:val="28"/>
+                                <w14:textOutline w14:w="9525" w14:cap="flat" w14:cmpd="sng" w14:algn="ctr">
+                                  <w14:noFill/>
+                                  <w14:prstDash w14:val="solid"/>
+                                  <w14:round/>
+                                </w14:textOutline>
+                                <w14:props3d w14:extrusionH="57150" w14:contourW="0" w14:prstMaterial="warmMatte">
+                                  <w14:bevelT w14:w="38100" w14:h="38100" w14:prst="angle"/>
+                                </w14:props3d>
+                              </w:rPr>
+                            </w:pPr>
+                            <w:r>
+                              <w:rPr>
+                                <w:rFonts w:ascii="Ubuntu" w:hAnsi="Ubuntu"/>
+                                <w:b/>
+                                <w:color w:val="D9D9D9" w:themeColor="background1" w:themeShade="D9"/>
+                                <w:sz w:val="28"/>
+                                <w:szCs w:val="28"/>
+                                <w14:textOutline w14:w="9525" w14:cap="flat" w14:cmpd="sng" w14:algn="ctr">
+                                  <w14:noFill/>
+                                  <w14:prstDash w14:val="solid"/>
+                                  <w14:round/>
+                                </w14:textOutline>
+                                <w14:props3d w14:extrusionH="57150" w14:contourW="0" w14:prstMaterial="warmMatte">
+                                  <w14:bevelT w14:w="38100" w14:h="38100" w14:prst="angle"/>
+                                </w14:props3d>
+                              </w:rPr>
+                              <w:t>The smoothest page zoom on the internet.</w:t>
+                            </w:r>
+                          </w:p>
+                        </w:txbxContent>
+                      </wps:txbx>
+                      <wps:bodyPr rot="0" vert="horz" wrap="square" lIns="91440" tIns="45720" rIns="91440" bIns="45720" numCol="1" anchor="t" anchorCtr="0">
+                        <a:noAutofit/>
+                        <a:scene3d>
+                          <a:camera prst="orthographicFront"/>
+                          <a:lightRig rig="threePt" dir="t"/>
+                        </a:scene3d>
+                        <a:sp3d extrusionH="57150">
+                          <a:bevelT w="38100" h="38100" prst="angle"/>
+                        </a:sp3d>
+                      </wps:bodyPr>
+                    </wps:wsp>
+                  </a:graphicData>
+                </a:graphic>
+                <wp14:sizeRelH relativeFrom="margin">
+                  <wp14:pctWidth>0</wp14:pctWidth>
+                </wp14:sizeRelH>
+                <wp14:sizeRelV relativeFrom="margin">
+                  <wp14:pctHeight>0</wp14:pctHeight>
+                </wp14:sizeRelV>
+              </wp:anchor>
+            </w:drawing>
+          </mc:Choice>
+          <mc:Fallback>
+            <w:pict>
+              <v:shape w14:anchorId="70621AFE" id="Text Box 57" o:spid="_x0000_s1057" type="#_x0000_t202" style="position:absolute;margin-left:67.8pt;margin-top:239.35pt;width:314.8pt;height:32pt;z-index:251687936;visibility:visible;mso-wrap-style:square;mso-width-percent:0;mso-height-percent:0;mso-wrap-distance-left:9pt;mso-wrap-distance-top:3.6pt;mso-wrap-distance-right:9pt;mso-wrap-distance-bottom:3.6pt;mso-position-horizontal:absolute;mso-position-horizontal-relative:margin;mso-position-vertical:absolute;mso-position-vertical-relative:text;mso-width-percent:0;mso-height-percent:0;mso-width-relative:margin;mso-height-relative:margin;v-text-anchor:top" o:gfxdata="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" filled="f" stroked="f">
+                <v:textbox>
+                  <w:txbxContent>
+                    <w:p>
+                      <w:pPr>
+                        <w:jc w:val="distribute"/>
+                        <w:rPr>
+                          <w:rFonts w:ascii="Ubuntu" w:hAnsi="Ubuntu"/>
+                          <w:b/>
+                          <w:color w:val="D9D9D9" w:themeColor="background1" w:themeShade="D9"/>
                           <w:sz w:val="28"/>
                           <w:szCs w:val="28"/>
                           <w14:textOutline w14:w="9525" w14:cap="flat" w14:cmpd="sng" w14:algn="ctr">
@@ -935,6 +3772,26 @@
                             <w14:prstDash w14:val="solid"/>
                             <w14:round/>
                           </w14:textOutline>
+                          <w14:props3d w14:extrusionH="57150" w14:contourW="0" w14:prstMaterial="warmMatte">
+                            <w14:bevelT w14:w="38100" w14:h="38100" w14:prst="angle"/>
+                          </w14:props3d>
+                        </w:rPr>
+                      </w:pPr>
+                      <w:r>
+                        <w:rPr>
+                          <w:rFonts w:ascii="Ubuntu" w:hAnsi="Ubuntu"/>
+                          <w:b/>
+                          <w:color w:val="D9D9D9" w:themeColor="background1" w:themeShade="D9"/>
+                          <w:sz w:val="28"/>
+                          <w:szCs w:val="28"/>
+                          <w14:textOutline w14:w="9525" w14:cap="flat" w14:cmpd="sng" w14:algn="ctr">
+                            <w14:noFill/>
+                            <w14:prstDash w14:val="solid"/>
+                            <w14:round/>
+                          </w14:textOutline>
+                          <w14:props3d w14:extrusionH="57150" w14:contourW="0" w14:prstMaterial="warmMatte">
+                            <w14:bevelT w14:w="38100" w14:h="38100" w14:prst="angle"/>
+                          </w14:props3d>
                         </w:rPr>
                         <w:t>The smoothest page zoom on the internet.</w:t>
                       </w:r>
@@ -956,6 +3813,56 @@
     </w:sectPr>
   </w:body>
 </w:document>
+</file>
+
+<file path=word/endnotes.xml><?xml version="1.0" encoding="utf-8"?>
+<w:endnotes xmlns:wpc="http://schemas.microsoft.com/office/word/2010/wordprocessingCanvas" xmlns:cx="http://schemas.microsoft.com/office/drawing/2014/chartex" xmlns:cx1="http://schemas.microsoft.com/office/drawing/2015/9/8/chartex" xmlns:cx2="http://schemas.microsoft.com/office/drawing/2015/10/21/chartex" xmlns:cx3="http://schemas.microsoft.com/office/drawing/2016/5/9/chartex" xmlns:cx4="http://schemas.microsoft.com/office/drawing/2016/5/10/chartex" xmlns:cx5="http://schemas.microsoft.com/office/drawing/2016/5/11/chartex" xmlns:cx6="http://schemas.microsoft.com/office/drawing/2016/5/12/chartex" xmlns:cx7="http://schemas.microsoft.com/office/drawing/2016/5/13/chartex" xmlns:cx8="http://schemas.microsoft.com/office/drawing/2016/5/14/chartex" xmlns:mc="http://schemas.openxmlformats.org/markup-compatibility/2006" xmlns:aink="http://schemas.microsoft.com/office/drawing/2016/ink" xmlns:am3d="http://schemas.microsoft.com/office/drawing/2017/model3d" xmlns:o="urn:schemas-microsoft-com:office:office" xmlns:r="http://schemas.openxmlformats.org/officeDocument/2006/relationships" xmlns:m="http://schemas.openxmlformats.org/officeDocument/2006/math" xmlns:v="urn:schemas-microsoft-com:vml" xmlns:wp14="http://schemas.microsoft.com/office/word/2010/wordprocessingDrawing" xmlns:wp="http://schemas.openxmlformats.org/drawingml/2006/wordprocessingDrawing" xmlns:w10="urn:schemas-microsoft-com:office:word" xmlns:w="http://schemas.openxmlformats.org/wordprocessingml/2006/main" xmlns:w14="http://schemas.microsoft.com/office/word/2010/wordml" xmlns:w15="http://schemas.microsoft.com/office/word/2012/wordml" xmlns:w16cex="http://schemas.microsoft.com/office/word/2018/wordml/cex" xmlns:w16cid="http://schemas.microsoft.com/office/word/2016/wordml/cid" xmlns:w16="http://schemas.microsoft.com/office/word/2018/wordml" xmlns:w16sdtdh="http://schemas.microsoft.com/office/word/2020/wordml/sdtdatahash" xmlns:w16se="http://schemas.microsoft.com/office/word/2015/wordml/symex" xmlns:wpg="http://schemas.microsoft.com/office/word/2010/wordprocessingGroup" xmlns:wpi="http://schemas.microsoft.com/office/word/2010/wordprocessingInk" xmlns:wne="http://schemas.microsoft.com/office/word/2006/wordml" xmlns:wps="http://schemas.microsoft.com/office/word/2010/wordprocessingShape" mc:Ignorable="w14 w15 w16se w16cid w16 w16cex w16sdtdh wp14">
+  <w:endnote w:type="separator" w:id="-1">
+    <w:p>
+      <w:pPr>
+        <w:spacing w:after="0" w:line="240" w:lineRule="auto"/>
+      </w:pPr>
+      <w:r>
+        <w:separator/>
+      </w:r>
+    </w:p>
+  </w:endnote>
+  <w:endnote w:type="continuationSeparator" w:id="0">
+    <w:p>
+      <w:pPr>
+        <w:spacing w:after="0" w:line="240" w:lineRule="auto"/>
+      </w:pPr>
+      <w:r>
+        <w:continuationSeparator/>
+      </w:r>
+    </w:p>
+  </w:endnote>
+</w:endnotes>
+</file>
+
+<file path=word/footnotes.xml><?xml version="1.0" encoding="utf-8"?>
+<w:footnotes xmlns:wpc="http://schemas.microsoft.com/office/word/2010/wordprocessingCanvas" xmlns:cx="http://schemas.microsoft.com/office/drawing/2014/chartex" xmlns:cx1="http://schemas.microsoft.com/office/drawing/2015/9/8/chartex" xmlns:cx2="http://schemas.microsoft.com/office/drawing/2015/10/21/chartex" xmlns:cx3="http://schemas.microsoft.com/office/drawing/2016/5/9/chartex" xmlns:cx4="http://schemas.microsoft.com/office/drawing/2016/5/10/chartex" xmlns:cx5="http://schemas.microsoft.com/office/drawing/2016/5/11/chartex" xmlns:cx6="http://schemas.microsoft.com/office/drawing/2016/5/12/chartex" xmlns:cx7="http://schemas.microsoft.com/office/drawing/2016/5/13/chartex" xmlns:cx8="http://schemas.microsoft.com/office/drawing/2016/5/14/chartex" xmlns:mc="http://schemas.openxmlformats.org/markup-compatibility/2006" xmlns:aink="http://schemas.microsoft.com/office/drawing/2016/ink" xmlns:am3d="http://schemas.microsoft.com/office/drawing/2017/model3d" xmlns:o="urn:schemas-microsoft-com:office:office" xmlns:r="http://schemas.openxmlformats.org/officeDocument/2006/relationships" xmlns:m="http://schemas.openxmlformats.org/officeDocument/2006/math" xmlns:v="urn:schemas-microsoft-com:vml" xmlns:wp14="http://schemas.microsoft.com/office/word/2010/wordprocessingDrawing" xmlns:wp="http://schemas.openxmlformats.org/drawingml/2006/wordprocessingDrawing" xmlns:w10="urn:schemas-microsoft-com:office:word" xmlns:w="http://schemas.openxmlformats.org/wordprocessingml/2006/main" xmlns:w14="http://schemas.microsoft.com/office/word/2010/wordml" xmlns:w15="http://schemas.microsoft.com/office/word/2012/wordml" xmlns:w16cex="http://schemas.microsoft.com/office/word/2018/wordml/cex" xmlns:w16cid="http://schemas.microsoft.com/office/word/2016/wordml/cid" xmlns:w16="http://schemas.microsoft.com/office/word/2018/wordml" xmlns:w16sdtdh="http://schemas.microsoft.com/office/word/2020/wordml/sdtdatahash" xmlns:w16se="http://schemas.microsoft.com/office/word/2015/wordml/symex" xmlns:wpg="http://schemas.microsoft.com/office/word/2010/wordprocessingGroup" xmlns:wpi="http://schemas.microsoft.com/office/word/2010/wordprocessingInk" xmlns:wne="http://schemas.microsoft.com/office/word/2006/wordml" xmlns:wps="http://schemas.microsoft.com/office/word/2010/wordprocessingShape" mc:Ignorable="w14 w15 w16se w16cid w16 w16cex w16sdtdh wp14">
+  <w:footnote w:type="separator" w:id="-1">
+    <w:p>
+      <w:pPr>
+        <w:spacing w:after="0" w:line="240" w:lineRule="auto"/>
+      </w:pPr>
+      <w:r>
+        <w:separator/>
+      </w:r>
+    </w:p>
+  </w:footnote>
+  <w:footnote w:type="continuationSeparator" w:id="0">
+    <w:p>
+      <w:pPr>
+        <w:spacing w:after="0" w:line="240" w:lineRule="auto"/>
+      </w:pPr>
+      <w:r>
+        <w:continuationSeparator/>
+      </w:r>
+    </w:p>
+  </w:footnote>
+</w:footnotes>
 </file>
 
 <file path=word/styles.xml><?xml version="1.0" encoding="utf-8"?>
@@ -1385,6 +4292,50 @@
     <w:semiHidden/>
     <w:unhideWhenUsed/>
   </w:style>
+  <w:style w:type="paragraph" w:styleId="Header">
+    <w:name w:val="header"/>
+    <w:basedOn w:val="Normal"/>
+    <w:link w:val="HeaderChar"/>
+    <w:uiPriority w:val="99"/>
+    <w:unhideWhenUsed/>
+    <w:rsid w:val="00553105"/>
+    <w:pPr>
+      <w:tabs>
+        <w:tab w:val="center" w:pos="4680"/>
+        <w:tab w:val="right" w:pos="9360"/>
+      </w:tabs>
+      <w:spacing w:after="0" w:line="240" w:lineRule="auto"/>
+    </w:pPr>
+  </w:style>
+  <w:style w:type="character" w:customStyle="1" w:styleId="HeaderChar">
+    <w:name w:val="Header Char"/>
+    <w:basedOn w:val="DefaultParagraphFont"/>
+    <w:link w:val="Header"/>
+    <w:uiPriority w:val="99"/>
+    <w:rsid w:val="00553105"/>
+  </w:style>
+  <w:style w:type="paragraph" w:styleId="Footer">
+    <w:name w:val="footer"/>
+    <w:basedOn w:val="Normal"/>
+    <w:link w:val="FooterChar"/>
+    <w:uiPriority w:val="99"/>
+    <w:unhideWhenUsed/>
+    <w:rsid w:val="00553105"/>
+    <w:pPr>
+      <w:tabs>
+        <w:tab w:val="center" w:pos="4680"/>
+        <w:tab w:val="right" w:pos="9360"/>
+      </w:tabs>
+      <w:spacing w:after="0" w:line="240" w:lineRule="auto"/>
+    </w:pPr>
+  </w:style>
+  <w:style w:type="character" w:customStyle="1" w:styleId="FooterChar">
+    <w:name w:val="Footer Char"/>
+    <w:basedOn w:val="DefaultParagraphFont"/>
+    <w:link w:val="Footer"/>
+    <w:uiPriority w:val="99"/>
+    <w:rsid w:val="00553105"/>
+  </w:style>
 </w:styles>
 </file>
 

</xml_diff>